<commit_message>
Phenols and some chapter 3
</commit_message>
<xml_diff>
--- a/project.docx
+++ b/project.docx
@@ -65,7 +65,7 @@
                     <pic:cNvPicPr/>
                   </pic:nvPicPr>
                   <pic:blipFill>
-                    <a:blip r:embed="rId5" cstate="print">
+                    <a:blip r:embed="rId7" cstate="print">
                       <a:extLst>
                         <a:ext uri="{28A0092B-C50C-407E-A947-70E740481C1C}">
                           <a14:useLocalDpi xmlns:a14="http://schemas.microsoft.com/office/drawing/2010/main" val="0"/>
@@ -750,7 +750,7 @@
       <w:r>
         <w:t xml:space="preserve"> countries use herbal medicine for some aspect of primary health care (</w:t>
       </w:r>
-      <w:hyperlink r:id="rId6" w:history="1">
+      <w:hyperlink r:id="rId8" w:history="1">
         <w:r>
           <w:rPr>
             <w:rStyle w:val="Hyperlink"/>
@@ -1516,21 +1516,193 @@
       <w:r>
         <w:t>, analgesic, antibacterial and</w:t>
       </w:r>
-      <w:bookmarkStart w:id="0" w:name="_GoBack"/>
-      <w:bookmarkEnd w:id="0"/>
-    </w:p>
-    <w:p>
-      <w:pPr>
-        <w:spacing w:line="360" w:lineRule="auto"/>
-        <w:jc w:val="both"/>
-        <w:rPr>
-          <w:b/>
-        </w:rPr>
-      </w:pPr>
-      <w:r>
-        <w:rPr>
-          <w:b/>
-        </w:rPr>
+      <w:r>
+        <w:t xml:space="preserve"> antihyperglycemic activities (</w:t>
+      </w:r>
+      <w:proofErr w:type="spellStart"/>
+      <w:r>
+        <w:t>Cushnie</w:t>
+      </w:r>
+      <w:proofErr w:type="spellEnd"/>
+      <w:r>
+        <w:t xml:space="preserve"> and Lamb, 2014). Some alkaloids have been known to possess psychotropic and stimulant activities and have been used as recreational drugs and entheogenic rituals (Blankenship </w:t>
+      </w:r>
+      <w:r>
+        <w:rPr>
+          <w:i/>
+        </w:rPr>
+        <w:t>et al., 2005</w:t>
+      </w:r>
+      <w:r>
+        <w:t xml:space="preserve">). Alkaloids have great antimicrobial activity against bacterial pathogens such as </w:t>
+      </w:r>
+      <w:r>
+        <w:rPr>
+          <w:i/>
+        </w:rPr>
+        <w:t xml:space="preserve">Escherichia coli, </w:t>
+      </w:r>
+      <w:proofErr w:type="spellStart"/>
+      <w:r>
+        <w:rPr>
+          <w:i/>
+        </w:rPr>
+        <w:t>Klebsiella</w:t>
+      </w:r>
+      <w:proofErr w:type="spellEnd"/>
+      <w:r>
+        <w:rPr>
+          <w:i/>
+        </w:rPr>
+        <w:t xml:space="preserve"> pneumonia, Staphylococcus aureus </w:t>
+      </w:r>
+      <w:r>
+        <w:t xml:space="preserve">and </w:t>
+      </w:r>
+      <w:r>
+        <w:rPr>
+          <w:i/>
+        </w:rPr>
+        <w:t xml:space="preserve">Pseudomonas </w:t>
+      </w:r>
+      <w:proofErr w:type="spellStart"/>
+      <w:r>
+        <w:rPr>
+          <w:i/>
+        </w:rPr>
+        <w:t>aureginosa</w:t>
+      </w:r>
+      <w:proofErr w:type="spellEnd"/>
+      <w:r>
+        <w:t xml:space="preserve"> (</w:t>
+      </w:r>
+      <w:proofErr w:type="spellStart"/>
+      <w:r>
+        <w:t>Maatalah</w:t>
+      </w:r>
+      <w:proofErr w:type="spellEnd"/>
+      <w:r>
+        <w:t xml:space="preserve"> </w:t>
+      </w:r>
+      <w:r>
+        <w:rPr>
+          <w:i/>
+        </w:rPr>
+        <w:t>et al., 2012</w:t>
+      </w:r>
+      <w:r>
+        <w:t>).</w:t>
+      </w:r>
+    </w:p>
+    <w:p>
+      <w:pPr>
+        <w:spacing w:line="360" w:lineRule="auto"/>
+        <w:jc w:val="both"/>
+      </w:pPr>
+      <w:r>
+        <w:t xml:space="preserve">Some of the bioactive components of alkaloids such as morphine and </w:t>
+      </w:r>
+      <w:proofErr w:type="spellStart"/>
+      <w:r>
+        <w:t>cordine</w:t>
+      </w:r>
+      <w:proofErr w:type="spellEnd"/>
+      <w:r>
+        <w:t xml:space="preserve"> have been found to be active not only against bacterial and fungal pathogens but also trypanosomes and plasmodia (</w:t>
+      </w:r>
+      <w:proofErr w:type="spellStart"/>
+      <w:r>
+        <w:t>Feiburghaus</w:t>
+      </w:r>
+      <w:proofErr w:type="spellEnd"/>
+      <w:r>
+        <w:t xml:space="preserve"> </w:t>
+      </w:r>
+      <w:r>
+        <w:rPr>
+          <w:i/>
+        </w:rPr>
+        <w:t xml:space="preserve">et al., </w:t>
+      </w:r>
+      <w:r>
+        <w:t xml:space="preserve">1996; </w:t>
+      </w:r>
+      <w:proofErr w:type="spellStart"/>
+      <w:r>
+        <w:t>Omulokoli</w:t>
+      </w:r>
+      <w:proofErr w:type="spellEnd"/>
+      <w:r>
+        <w:t xml:space="preserve"> </w:t>
+      </w:r>
+      <w:r>
+        <w:rPr>
+          <w:i/>
+        </w:rPr>
+        <w:t>et al., 1997</w:t>
+      </w:r>
+      <w:r>
+        <w:t xml:space="preserve">). Some of the Alkaloids found in dietary food materials have also been found to contain microbiocidal and antidiarrheal effect in the small intestine where they show the ability to intercalate with the microbial genetic material (Ghoshal </w:t>
+      </w:r>
+      <w:r>
+        <w:rPr>
+          <w:i/>
+        </w:rPr>
+        <w:t xml:space="preserve">et al., </w:t>
+      </w:r>
+      <w:r>
+        <w:t xml:space="preserve">1996; Phillipson and </w:t>
+      </w:r>
+      <w:proofErr w:type="spellStart"/>
+      <w:r>
+        <w:t>Niell</w:t>
+      </w:r>
+      <w:proofErr w:type="spellEnd"/>
+      <w:r>
+        <w:t xml:space="preserve">, 1997). Other studies carried out on alkaloids extracted from a variety of medicinal plants in Nigeria showed a great antifungal activity </w:t>
+      </w:r>
+      <w:r>
+        <w:t>(</w:t>
+      </w:r>
+      <w:proofErr w:type="spellStart"/>
+      <w:r>
+        <w:t>Garba</w:t>
+      </w:r>
+      <w:proofErr w:type="spellEnd"/>
+      <w:r>
+        <w:t xml:space="preserve"> and </w:t>
+      </w:r>
+      <w:proofErr w:type="spellStart"/>
+      <w:r>
+        <w:t>Okeniyi</w:t>
+      </w:r>
+      <w:proofErr w:type="spellEnd"/>
+      <w:r>
+        <w:t>, 2012).</w:t>
+      </w:r>
+      <w:r>
+        <w:t xml:space="preserve"> </w:t>
+      </w:r>
+    </w:p>
+    <w:p>
+      <w:pPr>
+        <w:spacing w:line="360" w:lineRule="auto"/>
+        <w:jc w:val="both"/>
+      </w:pPr>
+    </w:p>
+    <w:p>
+      <w:pPr>
+        <w:spacing w:line="360" w:lineRule="auto"/>
+        <w:jc w:val="both"/>
+        <w:rPr>
+          <w:b/>
+        </w:rPr>
+      </w:pPr>
+      <w:r>
+        <w:rPr>
+          <w:b/>
+        </w:rPr>
+        <w:lastRenderedPageBreak/>
         <w:t>2.3.4</w:t>
       </w:r>
       <w:r>
@@ -1545,6 +1717,190 @@
       <w:pPr>
         <w:spacing w:line="360" w:lineRule="auto"/>
         <w:jc w:val="both"/>
+      </w:pPr>
+      <w:r>
+        <w:t xml:space="preserve">They are a class of chemical compounds found in various plant species and they are amphipathic glycoside grouped structurally by having one or more hydrophilic glycosides moieties combined with </w:t>
+      </w:r>
+      <w:proofErr w:type="spellStart"/>
+      <w:r>
+        <w:t>liphophilic</w:t>
+      </w:r>
+      <w:proofErr w:type="spellEnd"/>
+      <w:r>
+        <w:t xml:space="preserve"> triterpene (</w:t>
+      </w:r>
+      <w:proofErr w:type="spellStart"/>
+      <w:r>
+        <w:t>Hostettmann</w:t>
+      </w:r>
+      <w:proofErr w:type="spellEnd"/>
+      <w:r>
+        <w:t xml:space="preserve"> and </w:t>
+      </w:r>
+      <w:proofErr w:type="spellStart"/>
+      <w:r>
+        <w:t>Martson</w:t>
+      </w:r>
+      <w:proofErr w:type="spellEnd"/>
+      <w:r>
+        <w:t>, 1995).  In plants, saponins are known to provide protection against microbes and fungi (</w:t>
+      </w:r>
+      <w:proofErr w:type="spellStart"/>
+      <w:r>
+        <w:t>Riguera</w:t>
+      </w:r>
+      <w:proofErr w:type="spellEnd"/>
+      <w:r>
+        <w:t>, 1997). Saponins have been used by a wide range of commercial therapeutic claims for natural products whereby in organismal or human benefit are often based on preliminary biochemical and cell biology studies (Skene and Phillip, 2006). Saponins are also considered as one of the natural antimicrobial products that make up the defense system of the plants and some can be beneficial rather than harmful to animals (</w:t>
+      </w:r>
+      <w:proofErr w:type="spellStart"/>
+      <w:r>
+        <w:t>Rupasighe</w:t>
+      </w:r>
+      <w:proofErr w:type="spellEnd"/>
+      <w:r>
+        <w:t xml:space="preserve"> </w:t>
+      </w:r>
+      <w:r>
+        <w:rPr>
+          <w:i/>
+        </w:rPr>
+        <w:t xml:space="preserve">et al., </w:t>
+      </w:r>
+      <w:r>
+        <w:t xml:space="preserve">2003; Hubert </w:t>
+      </w:r>
+      <w:r>
+        <w:rPr>
+          <w:i/>
+        </w:rPr>
+        <w:t>et al., 2005</w:t>
+      </w:r>
+      <w:r>
+        <w:t>)</w:t>
+      </w:r>
+      <w:r>
+        <w:t>.</w:t>
+      </w:r>
+    </w:p>
+    <w:p>
+      <w:pPr>
+        <w:spacing w:line="360" w:lineRule="auto"/>
+        <w:jc w:val="both"/>
+      </w:pPr>
+      <w:r>
+        <w:t xml:space="preserve">There has been evidence of the presence of saponins in traditional medicine preparations where the administration is through oral means that is expected to lead to the hydrolysis of glycosides from </w:t>
+      </w:r>
+      <w:proofErr w:type="spellStart"/>
+      <w:r>
+        <w:t>terponoids</w:t>
+      </w:r>
+      <w:proofErr w:type="spellEnd"/>
+      <w:r>
+        <w:t xml:space="preserve"> (</w:t>
+      </w:r>
+      <w:proofErr w:type="spellStart"/>
+      <w:r>
+        <w:t>Asl</w:t>
+      </w:r>
+      <w:proofErr w:type="spellEnd"/>
+      <w:r>
+        <w:t xml:space="preserve"> </w:t>
+      </w:r>
+      <w:r>
+        <w:rPr>
+          <w:i/>
+        </w:rPr>
+        <w:t>et al., 2008</w:t>
+      </w:r>
+      <w:r>
+        <w:t xml:space="preserve">). Studies carried out have shown medicinal plant extracts fractions rich in saponins are effective against microorganisms such as </w:t>
+      </w:r>
+      <w:r>
+        <w:rPr>
+          <w:i/>
+        </w:rPr>
+        <w:t xml:space="preserve">Escherichia coli, Salmonella typhi, Aeromonas hydrophilia </w:t>
+      </w:r>
+      <w:r>
+        <w:t>and other fungal pathogens such as</w:t>
+      </w:r>
+      <w:r>
+        <w:rPr>
+          <w:i/>
+        </w:rPr>
+        <w:t xml:space="preserve"> Candida </w:t>
+      </w:r>
+      <w:proofErr w:type="spellStart"/>
+      <w:r>
+        <w:rPr>
+          <w:i/>
+        </w:rPr>
+        <w:t>albicans</w:t>
+      </w:r>
+      <w:proofErr w:type="spellEnd"/>
+      <w:r>
+        <w:rPr>
+          <w:i/>
+        </w:rPr>
+        <w:t xml:space="preserve"> </w:t>
+      </w:r>
+      <w:r>
+        <w:t xml:space="preserve">(Deshpande </w:t>
+      </w:r>
+      <w:r>
+        <w:rPr>
+          <w:i/>
+        </w:rPr>
+        <w:t>et al., 2013</w:t>
+      </w:r>
+      <w:r>
+        <w:t>). Saponins antimicrobial activity is attributed mainly to its capability of lysing microorganism’s membranes rather than the surface tension of the extracellular medium (</w:t>
+      </w:r>
+      <w:proofErr w:type="spellStart"/>
+      <w:r>
+        <w:t>Asl</w:t>
+      </w:r>
+      <w:proofErr w:type="spellEnd"/>
+      <w:r>
+        <w:t xml:space="preserve">, 2008). Apart from antimicrobial activity, </w:t>
+      </w:r>
+      <w:r>
+        <w:t xml:space="preserve">saponins have shown other biological </w:t>
+      </w:r>
+      <w:r>
+        <w:t xml:space="preserve">properties with its cytotoxic activity on cancer or tumor cells being considered the most important one (Yokosuka and </w:t>
+      </w:r>
+      <w:proofErr w:type="spellStart"/>
+      <w:r>
+        <w:t>Mimaki</w:t>
+      </w:r>
+      <w:proofErr w:type="spellEnd"/>
+      <w:r>
+        <w:t xml:space="preserve">, 2009). Other plants are known to produce steroidal saponins for example </w:t>
+      </w:r>
+      <w:proofErr w:type="spellStart"/>
+      <w:r>
+        <w:t>cholestane</w:t>
+      </w:r>
+      <w:proofErr w:type="spellEnd"/>
+      <w:r>
+        <w:t xml:space="preserve"> glycosides which are known to have a broad spectrum of biological activities such as cytotoxic activity, antifungal, antibacterial and in vivo antitumor activities (Li </w:t>
+      </w:r>
+      <w:r>
+        <w:rPr>
+          <w:i/>
+        </w:rPr>
+        <w:t xml:space="preserve">et al., </w:t>
+      </w:r>
+      <w:r>
+        <w:t>2012).</w:t>
+      </w:r>
+    </w:p>
+    <w:p>
+      <w:pPr>
+        <w:spacing w:line="360" w:lineRule="auto"/>
+        <w:jc w:val="both"/>
         <w:rPr>
           <w:b/>
         </w:rPr>
@@ -1572,6 +1928,160 @@
         </w:rPr>
       </w:pPr>
       <w:r>
+        <w:t xml:space="preserve">Synthesis of secondary metabolites by plants is often with highly complex structures. Most of these important secondary metabolites are obtained from wild or cultivated plants because their chemical synthesis is not economically feasible. Various biotechnological methods have been employed in producing some of the secondary metabolites of plants through plant cell cultures. However, this has had limited success because of lack of understanding of how these metabolites are synthesized. State-of-the art genomic tools, however, can be used to enhance the production of known target metabolites or to synthesis entire </w:t>
+      </w:r>
+      <w:r>
+        <w:t>novel compounds by so-called combinatory biochemistry in cultivated plant cells (</w:t>
+      </w:r>
+      <w:proofErr w:type="spellStart"/>
+      <w:r>
+        <w:t>Oksman-Caldenteya</w:t>
+      </w:r>
+      <w:proofErr w:type="spellEnd"/>
+      <w:r>
+        <w:t xml:space="preserve"> and </w:t>
+      </w:r>
+      <w:proofErr w:type="spellStart"/>
+      <w:r>
+        <w:t>Inzé</w:t>
+      </w:r>
+      <w:proofErr w:type="spellEnd"/>
+      <w:r>
+        <w:t xml:space="preserve"> 2004). Some plant cells have been used as factories to produce some secondary metabolites. Examples of these are paclitaxel, an anti-cancer </w:t>
+      </w:r>
+      <w:r>
+        <w:lastRenderedPageBreak/>
+        <w:t>drug originally extracted from the bark of 50-60-year-old Pacific yew trees (</w:t>
+      </w:r>
+      <w:proofErr w:type="spellStart"/>
+      <w:r>
+        <w:rPr>
+          <w:i/>
+        </w:rPr>
+        <w:t>Texus</w:t>
+      </w:r>
+      <w:proofErr w:type="spellEnd"/>
+      <w:r>
+        <w:rPr>
+          <w:i/>
+        </w:rPr>
+        <w:t xml:space="preserve"> </w:t>
+      </w:r>
+      <w:proofErr w:type="spellStart"/>
+      <w:r>
+        <w:rPr>
+          <w:i/>
+        </w:rPr>
+        <w:t>brevifolia</w:t>
+      </w:r>
+      <w:proofErr w:type="spellEnd"/>
+      <w:r>
+        <w:t xml:space="preserve">); </w:t>
+      </w:r>
+      <w:proofErr w:type="spellStart"/>
+      <w:r>
+        <w:t>shikonin</w:t>
+      </w:r>
+      <w:proofErr w:type="spellEnd"/>
+      <w:r>
+        <w:t xml:space="preserve">, produced by cell suspension cultures of </w:t>
+      </w:r>
+      <w:proofErr w:type="spellStart"/>
+      <w:r>
+        <w:rPr>
+          <w:i/>
+        </w:rPr>
+        <w:t>Lithospermumerythrorhizon</w:t>
+      </w:r>
+      <w:proofErr w:type="spellEnd"/>
+      <w:r>
+        <w:rPr>
+          <w:i/>
+        </w:rPr>
+        <w:t>;</w:t>
+      </w:r>
+      <w:r>
+        <w:t xml:space="preserve"> berberine, produced by cell cultures of </w:t>
+      </w:r>
+      <w:proofErr w:type="spellStart"/>
+      <w:r>
+        <w:rPr>
+          <w:i/>
+        </w:rPr>
+        <w:t>Coptis</w:t>
+      </w:r>
+      <w:proofErr w:type="spellEnd"/>
+      <w:r>
+        <w:rPr>
+          <w:i/>
+        </w:rPr>
+        <w:t xml:space="preserve"> japonica; </w:t>
+      </w:r>
+      <w:proofErr w:type="spellStart"/>
+      <w:r>
+        <w:t>rosmarinic</w:t>
+      </w:r>
+      <w:proofErr w:type="spellEnd"/>
+      <w:r>
+        <w:t xml:space="preserve"> acid, produced by cell cultures of </w:t>
+      </w:r>
+      <w:r>
+        <w:rPr>
+          <w:i/>
+        </w:rPr>
+        <w:t xml:space="preserve">Coleus </w:t>
+      </w:r>
+      <w:proofErr w:type="spellStart"/>
+      <w:r>
+        <w:rPr>
+          <w:i/>
+        </w:rPr>
+        <w:t>blumeli</w:t>
+      </w:r>
+      <w:proofErr w:type="spellEnd"/>
+      <w:r>
+        <w:rPr>
+          <w:i/>
+        </w:rPr>
+        <w:t>,</w:t>
+      </w:r>
+      <w:r>
+        <w:t xml:space="preserve"> which has been achieved on a large scale, and sanguinarine, produced by cell cultures of </w:t>
+      </w:r>
+      <w:proofErr w:type="spellStart"/>
+      <w:r>
+        <w:rPr>
+          <w:i/>
+        </w:rPr>
+        <w:t>Papaversomniferum</w:t>
+      </w:r>
+      <w:proofErr w:type="spellEnd"/>
+      <w:r>
+        <w:rPr>
+          <w:i/>
+        </w:rPr>
+        <w:t xml:space="preserve">, </w:t>
+      </w:r>
+      <w:r>
+        <w:t>which has market potential in oral hygiene products (</w:t>
+      </w:r>
+      <w:proofErr w:type="spellStart"/>
+      <w:r>
+        <w:t>Oksman-Caldenteya</w:t>
+      </w:r>
+      <w:proofErr w:type="spellEnd"/>
+      <w:r>
+        <w:t xml:space="preserve"> and </w:t>
+      </w:r>
+      <w:proofErr w:type="spellStart"/>
+      <w:r>
+        <w:t>Inzé</w:t>
+      </w:r>
+      <w:proofErr w:type="spellEnd"/>
+      <w:r>
+        <w:t xml:space="preserve"> 2004) .</w:t>
+      </w:r>
+      <w:r>
         <w:rPr>
           <w:b/>
         </w:rPr>
@@ -1792,22 +2302,45 @@
       <w:pPr>
         <w:spacing w:line="360" w:lineRule="auto"/>
         <w:jc w:val="both"/>
-        <w:rPr>
-          <w:b/>
-          <w:lang w:val="fr-FR"/>
-        </w:rPr>
-      </w:pPr>
-      <w:r>
-        <w:rPr>
-          <w:b/>
-          <w:lang w:val="fr-FR"/>
+      </w:pPr>
+      <w:r>
+        <w:t xml:space="preserve">The presence of saponins, tannins, flavonoids and alkaloids in the crude extract will be determined according to the method defined by </w:t>
+      </w:r>
+      <w:proofErr w:type="spellStart"/>
+      <w:r>
+        <w:t>Congesta</w:t>
+      </w:r>
+      <w:proofErr w:type="spellEnd"/>
+      <w:r>
+        <w:t xml:space="preserve"> </w:t>
+      </w:r>
+      <w:r>
+        <w:rPr>
+          <w:i/>
+        </w:rPr>
+        <w:t>et al</w:t>
+      </w:r>
+      <w:r>
+        <w:t xml:space="preserve"> (2005).</w:t>
+      </w:r>
+    </w:p>
+    <w:p>
+      <w:pPr>
+        <w:spacing w:line="360" w:lineRule="auto"/>
+        <w:jc w:val="both"/>
+        <w:rPr>
+          <w:b/>
+        </w:rPr>
+      </w:pPr>
+      <w:r>
+        <w:rPr>
+          <w:b/>
         </w:rPr>
         <w:t>3.3.2.2</w:t>
       </w:r>
       <w:r>
         <w:rPr>
           <w:b/>
-          <w:lang w:val="fr-FR"/>
         </w:rPr>
         <w:t xml:space="preserve"> Tannins</w:t>
       </w:r>
@@ -1816,173 +2349,196 @@
       <w:pPr>
         <w:spacing w:line="360" w:lineRule="auto"/>
         <w:jc w:val="both"/>
-        <w:rPr>
-          <w:b/>
-          <w:lang w:val="fr-FR"/>
-        </w:rPr>
-      </w:pPr>
-      <w:r>
-        <w:rPr>
-          <w:b/>
-          <w:lang w:val="fr-FR"/>
+      </w:pPr>
+      <w:r>
+        <w:t>Each of the extracts will be weighed to 0.5 mg and dissolved in 1 ml of distilled water. Filtration will be carried out after 2 ml of FeCl</w:t>
+      </w:r>
+      <w:r>
+        <w:rPr>
+          <w:vertAlign w:val="subscript"/>
+        </w:rPr>
+        <w:t>3</w:t>
+      </w:r>
+      <w:r>
+        <w:t xml:space="preserve"> will be added. If there is presence of a blue or black precipitate then it indicate the presence of tannins.</w:t>
+      </w:r>
+    </w:p>
+    <w:p>
+      <w:pPr>
+        <w:spacing w:line="360" w:lineRule="auto"/>
+        <w:jc w:val="both"/>
+        <w:rPr>
+          <w:b/>
+        </w:rPr>
+      </w:pPr>
+      <w:r>
+        <w:rPr>
+          <w:b/>
         </w:rPr>
         <w:t>3.3.2.3</w:t>
       </w:r>
       <w:r>
         <w:rPr>
           <w:b/>
-          <w:lang w:val="fr-FR"/>
-        </w:rPr>
-        <w:t xml:space="preserve"> </w:t>
-      </w:r>
-      <w:proofErr w:type="spellStart"/>
-      <w:r>
-        <w:rPr>
-          <w:b/>
-          <w:lang w:val="fr-FR"/>
-        </w:rPr>
-        <w:t>Flavono</w:t>
-      </w:r>
-      <w:r>
-        <w:rPr>
-          <w:b/>
-          <w:lang w:val="fr-FR"/>
-        </w:rPr>
-        <w:t>ids</w:t>
-      </w:r>
-      <w:proofErr w:type="spellEnd"/>
-    </w:p>
-    <w:p>
-      <w:pPr>
-        <w:spacing w:line="360" w:lineRule="auto"/>
-        <w:jc w:val="both"/>
-        <w:rPr>
-          <w:b/>
-          <w:lang w:val="fr-FR"/>
-        </w:rPr>
-      </w:pPr>
-      <w:r>
-        <w:rPr>
-          <w:b/>
-          <w:lang w:val="fr-FR"/>
+        </w:rPr>
+        <w:t xml:space="preserve"> Flavonoids</w:t>
+      </w:r>
+    </w:p>
+    <w:p>
+      <w:pPr>
+        <w:spacing w:line="360" w:lineRule="auto"/>
+        <w:jc w:val="both"/>
+      </w:pPr>
+      <w:r>
+        <w:t xml:space="preserve">Each of the extracts will be weighed to 0.5 mg and dissolved in 1 ml of ethanol and filtered. 2 ml of 1% </w:t>
+      </w:r>
+      <w:proofErr w:type="spellStart"/>
+      <w:r>
+        <w:t>HCl</w:t>
+      </w:r>
+      <w:proofErr w:type="spellEnd"/>
+      <w:r>
+        <w:t xml:space="preserve"> and magnesium ribbon will be added to the filtrate. If there is formation of a pink or red </w:t>
+      </w:r>
+      <w:proofErr w:type="spellStart"/>
+      <w:r>
+        <w:t>colour</w:t>
+      </w:r>
+      <w:proofErr w:type="spellEnd"/>
+      <w:r>
+        <w:t xml:space="preserve"> it indicates the presence of flavonoids.</w:t>
+      </w:r>
+    </w:p>
+    <w:p>
+      <w:pPr>
+        <w:spacing w:line="360" w:lineRule="auto"/>
+        <w:jc w:val="both"/>
+        <w:rPr>
+          <w:b/>
+        </w:rPr>
+      </w:pPr>
+      <w:r>
+        <w:rPr>
+          <w:b/>
         </w:rPr>
         <w:t>3.3.2.4</w:t>
       </w:r>
       <w:r>
         <w:rPr>
           <w:b/>
-          <w:lang w:val="fr-FR"/>
-        </w:rPr>
-        <w:t xml:space="preserve"> </w:t>
-      </w:r>
-      <w:proofErr w:type="spellStart"/>
-      <w:r>
-        <w:rPr>
-          <w:b/>
-          <w:lang w:val="fr-FR"/>
-        </w:rPr>
-        <w:t>Alkaloids</w:t>
-      </w:r>
-      <w:proofErr w:type="spellEnd"/>
-    </w:p>
-    <w:p>
-      <w:pPr>
-        <w:spacing w:line="360" w:lineRule="auto"/>
-        <w:jc w:val="both"/>
-        <w:rPr>
-          <w:b/>
-          <w:lang w:val="fr-FR"/>
-        </w:rPr>
-      </w:pPr>
-      <w:r>
-        <w:rPr>
-          <w:b/>
-          <w:lang w:val="fr-FR"/>
+        </w:rPr>
+        <w:t xml:space="preserve"> Alkaloids</w:t>
+      </w:r>
+    </w:p>
+    <w:p>
+      <w:pPr>
+        <w:spacing w:line="360" w:lineRule="auto"/>
+        <w:jc w:val="both"/>
+      </w:pPr>
+      <w:r>
+        <w:t xml:space="preserve">Each of the extracts will be weighed to 0.5 mg and dissolved in 1 ml of methanol and filtered. 1 % </w:t>
+      </w:r>
+      <w:proofErr w:type="spellStart"/>
+      <w:r>
+        <w:t>HCl</w:t>
+      </w:r>
+      <w:proofErr w:type="spellEnd"/>
+      <w:r>
+        <w:t xml:space="preserve"> will be added to the filtrate and the solution heated. Mayor’s reagent will be added dropwise and if there is formation of any colored precipitate it indicate the presence of alkaloids.</w:t>
+      </w:r>
+    </w:p>
+    <w:p>
+      <w:pPr>
+        <w:spacing w:line="360" w:lineRule="auto"/>
+        <w:jc w:val="both"/>
+        <w:rPr>
+          <w:b/>
+        </w:rPr>
+      </w:pPr>
+      <w:r>
+        <w:rPr>
+          <w:b/>
         </w:rPr>
         <w:t>3.3.2.5</w:t>
       </w:r>
       <w:r>
         <w:rPr>
           <w:b/>
-          <w:lang w:val="fr-FR"/>
         </w:rPr>
         <w:tab/>
-      </w:r>
-      <w:proofErr w:type="spellStart"/>
-      <w:r>
-        <w:rPr>
-          <w:b/>
-          <w:lang w:val="fr-FR"/>
-        </w:rPr>
         <w:t>Saponins</w:t>
       </w:r>
-      <w:proofErr w:type="spellEnd"/>
-    </w:p>
-    <w:p>
-      <w:pPr>
-        <w:spacing w:line="360" w:lineRule="auto"/>
-        <w:jc w:val="both"/>
-        <w:rPr>
-          <w:b/>
-          <w:lang w:val="fr-FR"/>
-        </w:rPr>
-      </w:pPr>
-      <w:r>
-        <w:rPr>
-          <w:b/>
-          <w:lang w:val="fr-FR"/>
+    </w:p>
+    <w:p>
+      <w:pPr>
+        <w:spacing w:line="360" w:lineRule="auto"/>
+        <w:jc w:val="both"/>
+      </w:pPr>
+      <w:r>
+        <w:t>Each of the extracts will be weighed to 0.5 mg and dissolved in 1 ml of methanol and filtered. Distilled water will be added and shaking done for a few minutes. If there is persistence frothing then it indicates the presence of saponins.</w:t>
+      </w:r>
+    </w:p>
+    <w:p>
+      <w:pPr>
+        <w:spacing w:line="360" w:lineRule="auto"/>
+        <w:jc w:val="both"/>
+        <w:rPr>
+          <w:b/>
+        </w:rPr>
+      </w:pPr>
+      <w:r>
+        <w:rPr>
+          <w:b/>
         </w:rPr>
         <w:t>3.3.2.6</w:t>
       </w:r>
       <w:r>
         <w:rPr>
           <w:b/>
-          <w:lang w:val="fr-FR"/>
         </w:rPr>
         <w:tab/>
-      </w:r>
-      <w:proofErr w:type="spellStart"/>
-      <w:r>
-        <w:rPr>
-          <w:b/>
-          <w:lang w:val="fr-FR"/>
-        </w:rPr>
         <w:t>Phenols</w:t>
       </w:r>
-      <w:proofErr w:type="spellEnd"/>
-    </w:p>
-    <w:p>
-      <w:pPr>
-        <w:spacing w:line="360" w:lineRule="auto"/>
-        <w:jc w:val="both"/>
-        <w:rPr>
-          <w:b/>
-          <w:lang w:val="fr-FR"/>
-        </w:rPr>
-      </w:pPr>
-      <w:r>
-        <w:rPr>
-          <w:b/>
-          <w:lang w:val="fr-FR"/>
+    </w:p>
+    <w:p>
+      <w:pPr>
+        <w:spacing w:line="360" w:lineRule="auto"/>
+        <w:jc w:val="both"/>
+      </w:pPr>
+      <w:r>
+        <w:t xml:space="preserve">A fraction of the extract will be treated with aqueous 5 % ferric chloride solution. The formation of deep blue or black color indicates the presence of phenols (Solomon </w:t>
+      </w:r>
+      <w:r>
+        <w:rPr>
+          <w:i/>
+        </w:rPr>
+        <w:t xml:space="preserve">et al., </w:t>
+      </w:r>
+      <w:r>
+        <w:t>2013).</w:t>
+      </w:r>
+    </w:p>
+    <w:p>
+      <w:pPr>
+        <w:spacing w:line="360" w:lineRule="auto"/>
+        <w:jc w:val="both"/>
+        <w:rPr>
+          <w:b/>
+        </w:rPr>
+      </w:pPr>
+      <w:r>
+        <w:rPr>
+          <w:b/>
         </w:rPr>
         <w:t>3.3.3</w:t>
       </w:r>
       <w:r>
         <w:rPr>
           <w:b/>
-          <w:lang w:val="fr-FR"/>
         </w:rPr>
         <w:tab/>
-      </w:r>
-      <w:proofErr w:type="spellStart"/>
-      <w:r>
-        <w:rPr>
-          <w:b/>
-          <w:lang w:val="fr-FR"/>
-        </w:rPr>
         <w:t>Microorganisms</w:t>
       </w:r>
-      <w:proofErr w:type="spellEnd"/>
     </w:p>
     <w:p>
       <w:pPr>
@@ -2018,6 +2574,7 @@
         <w:rPr>
           <w:b/>
         </w:rPr>
+        <w:lastRenderedPageBreak/>
         <w:t>3.3.4.1</w:t>
       </w:r>
       <w:r>
@@ -2217,6 +2774,37 @@
     </w:p>
     <w:p>
       <w:pPr>
+        <w:rPr>
+          <w:b/>
+        </w:rPr>
+      </w:pPr>
+      <w:r>
+        <w:rPr>
+          <w:b/>
+        </w:rPr>
+        <w:br w:type="page"/>
+      </w:r>
+    </w:p>
+    <w:p>
+      <w:pPr>
+        <w:spacing w:line="360" w:lineRule="auto"/>
+        <w:jc w:val="center"/>
+        <w:rPr>
+          <w:b/>
+        </w:rPr>
+      </w:pPr>
+      <w:bookmarkStart w:id="0" w:name="_GoBack"/>
+      <w:r>
+        <w:rPr>
+          <w:b/>
+        </w:rPr>
+        <w:lastRenderedPageBreak/>
+        <w:t>REFERENCES</w:t>
+      </w:r>
+    </w:p>
+    <w:bookmarkEnd w:id="0"/>
+    <w:p>
+      <w:pPr>
         <w:spacing w:line="360" w:lineRule="auto"/>
         <w:jc w:val="both"/>
         <w:rPr>
@@ -2225,6 +2813,8 @@
       </w:pPr>
     </w:p>
     <w:sectPr>
+      <w:footerReference w:type="even" r:id="rId9"/>
+      <w:footerReference w:type="default" r:id="rId10"/>
       <w:pgSz w:w="11900" w:h="16840"/>
       <w:pgMar w:top="1134" w:right="851" w:bottom="1361" w:left="1247" w:header="709" w:footer="709" w:gutter="0"/>
       <w:cols w:space="708"/>
@@ -2232,6 +2822,159 @@
     </w:sectPr>
   </w:body>
 </w:document>
+</file>
+
+<file path=word/endnotes.xml><?xml version="1.0" encoding="utf-8"?>
+<w:endnotes xmlns:wpc="http://schemas.microsoft.com/office/word/2010/wordprocessingCanvas" xmlns:cx="http://schemas.microsoft.com/office/drawing/2014/chartex" xmlns:cx1="http://schemas.microsoft.com/office/drawing/2015/9/8/chartex" xmlns:cx2="http://schemas.microsoft.com/office/drawing/2015/10/21/chartex" xmlns:cx3="http://schemas.microsoft.com/office/drawing/2016/5/9/chartex" xmlns:cx4="http://schemas.microsoft.com/office/drawing/2016/5/10/chartex" xmlns:cx5="http://schemas.microsoft.com/office/drawing/2016/5/11/chartex" xmlns:cx6="http://schemas.microsoft.com/office/drawing/2016/5/12/chartex" xmlns:cx7="http://schemas.microsoft.com/office/drawing/2016/5/13/chartex" xmlns:cx8="http://schemas.microsoft.com/office/drawing/2016/5/14/chartex" xmlns:mc="http://schemas.openxmlformats.org/markup-compatibility/2006" xmlns:aink="http://schemas.microsoft.com/office/drawing/2016/ink" xmlns:am3d="http://schemas.microsoft.com/office/drawing/2017/model3d" xmlns:o="urn:schemas-microsoft-com:office:office" xmlns:r="http://schemas.openxmlformats.org/officeDocument/2006/relationships" xmlns:m="http://schemas.openxmlformats.org/officeDocument/2006/math" xmlns:v="urn:schemas-microsoft-com:vml" xmlns:wp14="http://schemas.microsoft.com/office/word/2010/wordprocessingDrawing" xmlns:wp="http://schemas.openxmlformats.org/drawingml/2006/wordprocessingDrawing" xmlns:w10="urn:schemas-microsoft-com:office:word" xmlns:w="http://schemas.openxmlformats.org/wordprocessingml/2006/main" xmlns:w14="http://schemas.microsoft.com/office/word/2010/wordml" xmlns:w15="http://schemas.microsoft.com/office/word/2012/wordml" xmlns:w16cid="http://schemas.microsoft.com/office/word/2016/wordml/cid" xmlns:w16se="http://schemas.microsoft.com/office/word/2015/wordml/symex" xmlns:wpg="http://schemas.microsoft.com/office/word/2010/wordprocessingGroup" xmlns:wpi="http://schemas.microsoft.com/office/word/2010/wordprocessingInk" xmlns:wne="http://schemas.microsoft.com/office/word/2006/wordml" xmlns:wps="http://schemas.microsoft.com/office/word/2010/wordprocessingShape" mc:Ignorable="w14 w15 w16se w16cid wp14">
+  <w:endnote w:type="separator" w:id="-1">
+    <w:p>
+      <w:r>
+        <w:separator/>
+      </w:r>
+    </w:p>
+  </w:endnote>
+  <w:endnote w:type="continuationSeparator" w:id="0">
+    <w:p>
+      <w:r>
+        <w:continuationSeparator/>
+      </w:r>
+    </w:p>
+  </w:endnote>
+</w:endnotes>
+</file>
+
+<file path=word/footer1.xml><?xml version="1.0" encoding="utf-8"?>
+<w:ftr xmlns:wpc="http://schemas.microsoft.com/office/word/2010/wordprocessingCanvas" xmlns:cx="http://schemas.microsoft.com/office/drawing/2014/chartex" xmlns:cx1="http://schemas.microsoft.com/office/drawing/2015/9/8/chartex" xmlns:cx2="http://schemas.microsoft.com/office/drawing/2015/10/21/chartex" xmlns:cx3="http://schemas.microsoft.com/office/drawing/2016/5/9/chartex" xmlns:cx4="http://schemas.microsoft.com/office/drawing/2016/5/10/chartex" xmlns:cx5="http://schemas.microsoft.com/office/drawing/2016/5/11/chartex" xmlns:cx6="http://schemas.microsoft.com/office/drawing/2016/5/12/chartex" xmlns:cx7="http://schemas.microsoft.com/office/drawing/2016/5/13/chartex" xmlns:cx8="http://schemas.microsoft.com/office/drawing/2016/5/14/chartex" xmlns:mc="http://schemas.openxmlformats.org/markup-compatibility/2006" xmlns:aink="http://schemas.microsoft.com/office/drawing/2016/ink" xmlns:am3d="http://schemas.microsoft.com/office/drawing/2017/model3d" xmlns:o="urn:schemas-microsoft-com:office:office" xmlns:r="http://schemas.openxmlformats.org/officeDocument/2006/relationships" xmlns:m="http://schemas.openxmlformats.org/officeDocument/2006/math" xmlns:v="urn:schemas-microsoft-com:vml" xmlns:wp14="http://schemas.microsoft.com/office/word/2010/wordprocessingDrawing" xmlns:wp="http://schemas.openxmlformats.org/drawingml/2006/wordprocessingDrawing" xmlns:w10="urn:schemas-microsoft-com:office:word" xmlns:w="http://schemas.openxmlformats.org/wordprocessingml/2006/main" xmlns:w14="http://schemas.microsoft.com/office/word/2010/wordml" xmlns:w15="http://schemas.microsoft.com/office/word/2012/wordml" xmlns:w16cid="http://schemas.microsoft.com/office/word/2016/wordml/cid" xmlns:w16se="http://schemas.microsoft.com/office/word/2015/wordml/symex" xmlns:wpg="http://schemas.microsoft.com/office/word/2010/wordprocessingGroup" xmlns:wpi="http://schemas.microsoft.com/office/word/2010/wordprocessingInk" xmlns:wne="http://schemas.microsoft.com/office/word/2006/wordml" xmlns:wps="http://schemas.microsoft.com/office/word/2010/wordprocessingShape" mc:Ignorable="w14 w15 w16se w16cid wp14">
+  <w:sdt>
+    <w:sdtPr>
+      <w:rPr>
+        <w:rStyle w:val="PageNumber"/>
+      </w:rPr>
+      <w:id w:val="348534424"/>
+      <w:docPartObj>
+        <w:docPartGallery w:val="Page Numbers (Bottom of Page)"/>
+        <w:docPartUnique/>
+      </w:docPartObj>
+    </w:sdtPr>
+    <w:sdtContent>
+      <w:p>
+        <w:pPr>
+          <w:pStyle w:val="Footer"/>
+          <w:framePr w:wrap="none" w:vAnchor="text" w:hAnchor="margin" w:xAlign="center" w:y="1"/>
+          <w:rPr>
+            <w:rStyle w:val="PageNumber"/>
+          </w:rPr>
+        </w:pPr>
+        <w:r>
+          <w:rPr>
+            <w:rStyle w:val="PageNumber"/>
+          </w:rPr>
+          <w:fldChar w:fldCharType="begin"/>
+        </w:r>
+        <w:r>
+          <w:rPr>
+            <w:rStyle w:val="PageNumber"/>
+          </w:rPr>
+          <w:instrText xml:space="preserve"> PAGE </w:instrText>
+        </w:r>
+        <w:r>
+          <w:rPr>
+            <w:rStyle w:val="PageNumber"/>
+          </w:rPr>
+          <w:fldChar w:fldCharType="end"/>
+        </w:r>
+      </w:p>
+    </w:sdtContent>
+  </w:sdt>
+  <w:p>
+    <w:pPr>
+      <w:pStyle w:val="Footer"/>
+    </w:pPr>
+  </w:p>
+</w:ftr>
+</file>
+
+<file path=word/footer2.xml><?xml version="1.0" encoding="utf-8"?>
+<w:ftr xmlns:wpc="http://schemas.microsoft.com/office/word/2010/wordprocessingCanvas" xmlns:cx="http://schemas.microsoft.com/office/drawing/2014/chartex" xmlns:cx1="http://schemas.microsoft.com/office/drawing/2015/9/8/chartex" xmlns:cx2="http://schemas.microsoft.com/office/drawing/2015/10/21/chartex" xmlns:cx3="http://schemas.microsoft.com/office/drawing/2016/5/9/chartex" xmlns:cx4="http://schemas.microsoft.com/office/drawing/2016/5/10/chartex" xmlns:cx5="http://schemas.microsoft.com/office/drawing/2016/5/11/chartex" xmlns:cx6="http://schemas.microsoft.com/office/drawing/2016/5/12/chartex" xmlns:cx7="http://schemas.microsoft.com/office/drawing/2016/5/13/chartex" xmlns:cx8="http://schemas.microsoft.com/office/drawing/2016/5/14/chartex" xmlns:mc="http://schemas.openxmlformats.org/markup-compatibility/2006" xmlns:aink="http://schemas.microsoft.com/office/drawing/2016/ink" xmlns:am3d="http://schemas.microsoft.com/office/drawing/2017/model3d" xmlns:o="urn:schemas-microsoft-com:office:office" xmlns:r="http://schemas.openxmlformats.org/officeDocument/2006/relationships" xmlns:m="http://schemas.openxmlformats.org/officeDocument/2006/math" xmlns:v="urn:schemas-microsoft-com:vml" xmlns:wp14="http://schemas.microsoft.com/office/word/2010/wordprocessingDrawing" xmlns:wp="http://schemas.openxmlformats.org/drawingml/2006/wordprocessingDrawing" xmlns:w10="urn:schemas-microsoft-com:office:word" xmlns:w="http://schemas.openxmlformats.org/wordprocessingml/2006/main" xmlns:w14="http://schemas.microsoft.com/office/word/2010/wordml" xmlns:w15="http://schemas.microsoft.com/office/word/2012/wordml" xmlns:w16cid="http://schemas.microsoft.com/office/word/2016/wordml/cid" xmlns:w16se="http://schemas.microsoft.com/office/word/2015/wordml/symex" xmlns:wpg="http://schemas.microsoft.com/office/word/2010/wordprocessingGroup" xmlns:wpi="http://schemas.microsoft.com/office/word/2010/wordprocessingInk" xmlns:wne="http://schemas.microsoft.com/office/word/2006/wordml" xmlns:wps="http://schemas.microsoft.com/office/word/2010/wordprocessingShape" mc:Ignorable="w14 w15 w16se w16cid wp14">
+  <w:sdt>
+    <w:sdtPr>
+      <w:rPr>
+        <w:rStyle w:val="PageNumber"/>
+      </w:rPr>
+      <w:id w:val="-1218206833"/>
+      <w:docPartObj>
+        <w:docPartGallery w:val="Page Numbers (Bottom of Page)"/>
+        <w:docPartUnique/>
+      </w:docPartObj>
+    </w:sdtPr>
+    <w:sdtContent>
+      <w:p>
+        <w:pPr>
+          <w:pStyle w:val="Footer"/>
+          <w:framePr w:wrap="none" w:vAnchor="text" w:hAnchor="margin" w:xAlign="center" w:y="1"/>
+          <w:rPr>
+            <w:rStyle w:val="PageNumber"/>
+          </w:rPr>
+        </w:pPr>
+        <w:r>
+          <w:rPr>
+            <w:rStyle w:val="PageNumber"/>
+          </w:rPr>
+          <w:fldChar w:fldCharType="begin"/>
+        </w:r>
+        <w:r>
+          <w:rPr>
+            <w:rStyle w:val="PageNumber"/>
+          </w:rPr>
+          <w:instrText xml:space="preserve"> PAGE </w:instrText>
+        </w:r>
+        <w:r>
+          <w:rPr>
+            <w:rStyle w:val="PageNumber"/>
+          </w:rPr>
+          <w:fldChar w:fldCharType="separate"/>
+        </w:r>
+        <w:r>
+          <w:rPr>
+            <w:rStyle w:val="PageNumber"/>
+            <w:noProof/>
+          </w:rPr>
+          <w:t>1</w:t>
+        </w:r>
+        <w:r>
+          <w:rPr>
+            <w:rStyle w:val="PageNumber"/>
+          </w:rPr>
+          <w:fldChar w:fldCharType="end"/>
+        </w:r>
+      </w:p>
+    </w:sdtContent>
+  </w:sdt>
+  <w:p>
+    <w:pPr>
+      <w:pStyle w:val="Footer"/>
+    </w:pPr>
+  </w:p>
+</w:ftr>
+</file>
+
+<file path=word/footnotes.xml><?xml version="1.0" encoding="utf-8"?>
+<w:footnotes xmlns:wpc="http://schemas.microsoft.com/office/word/2010/wordprocessingCanvas" xmlns:cx="http://schemas.microsoft.com/office/drawing/2014/chartex" xmlns:cx1="http://schemas.microsoft.com/office/drawing/2015/9/8/chartex" xmlns:cx2="http://schemas.microsoft.com/office/drawing/2015/10/21/chartex" xmlns:cx3="http://schemas.microsoft.com/office/drawing/2016/5/9/chartex" xmlns:cx4="http://schemas.microsoft.com/office/drawing/2016/5/10/chartex" xmlns:cx5="http://schemas.microsoft.com/office/drawing/2016/5/11/chartex" xmlns:cx6="http://schemas.microsoft.com/office/drawing/2016/5/12/chartex" xmlns:cx7="http://schemas.microsoft.com/office/drawing/2016/5/13/chartex" xmlns:cx8="http://schemas.microsoft.com/office/drawing/2016/5/14/chartex" xmlns:mc="http://schemas.openxmlformats.org/markup-compatibility/2006" xmlns:aink="http://schemas.microsoft.com/office/drawing/2016/ink" xmlns:am3d="http://schemas.microsoft.com/office/drawing/2017/model3d" xmlns:o="urn:schemas-microsoft-com:office:office" xmlns:r="http://schemas.openxmlformats.org/officeDocument/2006/relationships" xmlns:m="http://schemas.openxmlformats.org/officeDocument/2006/math" xmlns:v="urn:schemas-microsoft-com:vml" xmlns:wp14="http://schemas.microsoft.com/office/word/2010/wordprocessingDrawing" xmlns:wp="http://schemas.openxmlformats.org/drawingml/2006/wordprocessingDrawing" xmlns:w10="urn:schemas-microsoft-com:office:word" xmlns:w="http://schemas.openxmlformats.org/wordprocessingml/2006/main" xmlns:w14="http://schemas.microsoft.com/office/word/2010/wordml" xmlns:w15="http://schemas.microsoft.com/office/word/2012/wordml" xmlns:w16cid="http://schemas.microsoft.com/office/word/2016/wordml/cid" xmlns:w16se="http://schemas.microsoft.com/office/word/2015/wordml/symex" xmlns:wpg="http://schemas.microsoft.com/office/word/2010/wordprocessingGroup" xmlns:wpi="http://schemas.microsoft.com/office/word/2010/wordprocessingInk" xmlns:wne="http://schemas.microsoft.com/office/word/2006/wordml" xmlns:wps="http://schemas.microsoft.com/office/word/2010/wordprocessingShape" mc:Ignorable="w14 w15 w16se w16cid wp14">
+  <w:footnote w:type="separator" w:id="-1">
+    <w:p>
+      <w:r>
+        <w:separator/>
+      </w:r>
+    </w:p>
+  </w:footnote>
+  <w:footnote w:type="continuationSeparator" w:id="0">
+    <w:p>
+      <w:r>
+        <w:continuationSeparator/>
+      </w:r>
+    </w:p>
+  </w:footnote>
+</w:footnotes>
 </file>
 
 <file path=word/numbering.xml><?xml version="1.0" encoding="utf-8"?>
@@ -2810,6 +3553,56 @@
       <w:shd w:val="clear" w:color="auto" w:fill="E1DFDD"/>
     </w:rPr>
   </w:style>
+  <w:style w:type="paragraph" w:styleId="Footer">
+    <w:name w:val="footer"/>
+    <w:basedOn w:val="Normal"/>
+    <w:link w:val="FooterChar"/>
+    <w:uiPriority w:val="99"/>
+    <w:unhideWhenUsed/>
+    <w:rsid w:val="00292F19"/>
+    <w:pPr>
+      <w:tabs>
+        <w:tab w:val="center" w:pos="4680"/>
+        <w:tab w:val="right" w:pos="9360"/>
+      </w:tabs>
+    </w:pPr>
+  </w:style>
+  <w:style w:type="character" w:customStyle="1" w:styleId="FooterChar">
+    <w:name w:val="Footer Char"/>
+    <w:basedOn w:val="DefaultParagraphFont"/>
+    <w:link w:val="Footer"/>
+    <w:uiPriority w:val="99"/>
+    <w:rsid w:val="00292F19"/>
+  </w:style>
+  <w:style w:type="character" w:styleId="PageNumber">
+    <w:name w:val="page number"/>
+    <w:basedOn w:val="DefaultParagraphFont"/>
+    <w:uiPriority w:val="99"/>
+    <w:semiHidden/>
+    <w:unhideWhenUsed/>
+    <w:rsid w:val="00292F19"/>
+  </w:style>
+  <w:style w:type="paragraph" w:styleId="Header">
+    <w:name w:val="header"/>
+    <w:basedOn w:val="Normal"/>
+    <w:link w:val="HeaderChar"/>
+    <w:uiPriority w:val="99"/>
+    <w:unhideWhenUsed/>
+    <w:rsid w:val="0029605D"/>
+    <w:pPr>
+      <w:tabs>
+        <w:tab w:val="center" w:pos="4680"/>
+        <w:tab w:val="right" w:pos="9360"/>
+      </w:tabs>
+    </w:pPr>
+  </w:style>
+  <w:style w:type="character" w:customStyle="1" w:styleId="HeaderChar">
+    <w:name w:val="Header Char"/>
+    <w:basedOn w:val="DefaultParagraphFont"/>
+    <w:link w:val="Header"/>
+    <w:uiPriority w:val="99"/>
+    <w:rsid w:val="0029605D"/>
+  </w:style>
 </w:styles>
 </file>
 

</xml_diff>

<commit_message>
Abstract and major alignment
</commit_message>
<xml_diff>
--- a/project.docx
+++ b/project.docx
@@ -81,7 +81,7 @@
                   <pic:spPr>
                     <a:xfrm>
                       <a:off x="0" y="0"/>
-                      <a:ext cx="1668014" cy="1815419"/>
+                      <a:ext cx="1666875" cy="1814180"/>
                     </a:xfrm>
                     <a:prstGeom prst="rect">
                       <a:avLst/>
@@ -447,17 +447,150 @@
     </w:p>
     <w:p>
       <w:pPr>
-        <w:spacing w:line="360" w:lineRule="auto"/>
-        <w:jc w:val="both"/>
-        <w:rPr>
-          <w:rFonts w:ascii="Times" w:hAnsi="Times"/>
-          <w:b/>
-        </w:rPr>
-      </w:pPr>
-      <w:r>
-        <w:rPr>
-          <w:rFonts w:ascii="Times" w:hAnsi="Times"/>
-          <w:b/>
+        <w:pStyle w:val="NormalWeb"/>
+        <w:spacing w:line="360" w:lineRule="auto"/>
+        <w:jc w:val="both"/>
+        <w:rPr>
+          <w:rFonts w:ascii="Times" w:hAnsi="Times"/>
+        </w:rPr>
+      </w:pPr>
+      <w:proofErr w:type="spellStart"/>
+      <w:r>
+        <w:rPr>
+          <w:rFonts w:ascii="Times" w:hAnsi="Times"/>
+          <w:i/>
+          <w:iCs/>
+        </w:rPr>
+        <w:t>Tamarindus</w:t>
+      </w:r>
+      <w:proofErr w:type="spellEnd"/>
+      <w:r>
+        <w:rPr>
+          <w:rFonts w:ascii="Times" w:hAnsi="Times"/>
+          <w:i/>
+          <w:iCs/>
+        </w:rPr>
+        <w:t xml:space="preserve"> </w:t>
+      </w:r>
+      <w:proofErr w:type="spellStart"/>
+      <w:r>
+        <w:rPr>
+          <w:rFonts w:ascii="Times" w:hAnsi="Times"/>
+          <w:i/>
+          <w:iCs/>
+        </w:rPr>
+        <w:t>indica</w:t>
+      </w:r>
+      <w:proofErr w:type="spellEnd"/>
+      <w:r>
+        <w:rPr>
+          <w:rFonts w:ascii="Times" w:hAnsi="Times"/>
+          <w:i/>
+          <w:iCs/>
+        </w:rPr>
+        <w:t xml:space="preserve"> </w:t>
+      </w:r>
+      <w:r>
+        <w:rPr>
+          <w:rFonts w:ascii="Times" w:hAnsi="Times"/>
+        </w:rPr>
+        <w:t xml:space="preserve">Linn is belonging to the family </w:t>
+      </w:r>
+      <w:r>
+        <w:rPr>
+          <w:rFonts w:ascii="Times" w:hAnsi="Times"/>
+          <w:i/>
+          <w:iCs/>
+        </w:rPr>
+        <w:t>Fabaceae</w:t>
+      </w:r>
+      <w:r>
+        <w:rPr>
+          <w:rFonts w:ascii="Times" w:hAnsi="Times"/>
+        </w:rPr>
+        <w:t xml:space="preserve">, commonly known as tamarind. It is indigenous to tropical Africa and exotic to Asia and Central America. India and Thailand are the major tamarind world producers and generating 300,000 and 140,000 tons annually, respectively. There are two main types of tamarind: sour (the most common) and sweet (mostly comes from Thailand). Tamarind can be eaten fresh (ripe or unripe) and it can be consumed processed into different products. It grows as a large tree and is found in all medicinal system for a number of diseases, these includes its usefulness in jaundice, in liver, complains, as an acid refrigerant, as a gentle laxative, in yellow fever, as a blood tonic, and as a skin cleanser. It contains invert sugar, citric acid, oleic acid, linoleic acid, volatile oils (geraniol, limonene), pipecolic acid, lupeol, orientin, vitamin B3, vitamin C, vitexin, phenylalanine, leucine, potassium, </w:t>
+      </w:r>
+      <w:proofErr w:type="spellStart"/>
+      <w:r>
+        <w:rPr>
+          <w:rFonts w:ascii="Times" w:hAnsi="Times"/>
+        </w:rPr>
+        <w:t>Campesterol</w:t>
+      </w:r>
+      <w:proofErr w:type="spellEnd"/>
+      <w:r>
+        <w:rPr>
+          <w:rFonts w:ascii="Times" w:hAnsi="Times"/>
+        </w:rPr>
+        <w:t>, β-</w:t>
+      </w:r>
+      <w:proofErr w:type="spellStart"/>
+      <w:r>
+        <w:rPr>
+          <w:rFonts w:ascii="Times" w:hAnsi="Times"/>
+        </w:rPr>
+        <w:t>amyrin</w:t>
+      </w:r>
+      <w:proofErr w:type="spellEnd"/>
+      <w:r>
+        <w:rPr>
+          <w:rFonts w:ascii="Times" w:hAnsi="Times"/>
+        </w:rPr>
+        <w:t>, β-sitosterol, Tannins, saponins, glycosides. It has various pharmacological activity like hypolipidemic, weight reducing, antimicrobial, hepatoprotective, anthelmintic, antioxidant, analgesic &amp; anti-inflammatory etc. This will be helpful to create interest towards Tamarind and in developing new formulations with more therapeutic and economical value</w:t>
+      </w:r>
+      <w:r>
+        <w:rPr>
+          <w:rFonts w:ascii="Times" w:hAnsi="Times"/>
+        </w:rPr>
+        <w:t xml:space="preserve"> (</w:t>
+      </w:r>
+      <w:proofErr w:type="spellStart"/>
+      <w:r>
+        <w:rPr>
+          <w:rFonts w:ascii="Times" w:hAnsi="Times"/>
+        </w:rPr>
+        <w:t>Zohrameena</w:t>
+      </w:r>
+      <w:proofErr w:type="spellEnd"/>
+      <w:r>
+        <w:rPr>
+          <w:rFonts w:ascii="Times" w:hAnsi="Times"/>
+        </w:rPr>
+        <w:t xml:space="preserve"> </w:t>
+      </w:r>
+      <w:r>
+        <w:rPr>
+          <w:rFonts w:ascii="Times" w:hAnsi="Times"/>
+          <w:i/>
+        </w:rPr>
+        <w:t xml:space="preserve">et al., </w:t>
+      </w:r>
+      <w:r>
+        <w:rPr>
+          <w:rFonts w:ascii="Times" w:hAnsi="Times"/>
+        </w:rPr>
+        <w:t>2017)</w:t>
+      </w:r>
+      <w:r>
+        <w:rPr>
+          <w:rFonts w:ascii="Times" w:hAnsi="Times"/>
+        </w:rPr>
+        <w:t>.</w:t>
+      </w:r>
+    </w:p>
+    <w:p>
+      <w:pPr>
+        <w:rPr>
+          <w:rFonts w:ascii="TimesNewRomanPSMT" w:eastAsia="Times New Roman" w:hAnsi="TimesNewRomanPSMT" w:cs="Times New Roman"/>
+          <w:sz w:val="20"/>
+          <w:szCs w:val="20"/>
+        </w:rPr>
+      </w:pPr>
+      <w:r>
+        <w:rPr>
+          <w:rFonts w:ascii="TimesNewRomanPSMT" w:hAnsi="TimesNewRomanPSMT"/>
+          <w:sz w:val="20"/>
+          <w:szCs w:val="20"/>
         </w:rPr>
         <w:br w:type="page"/>
       </w:r>
@@ -1245,33 +1378,25 @@
           <w:rFonts w:ascii="Times" w:hAnsi="Times"/>
           <w:b/>
         </w:rPr>
-        <w:t xml:space="preserve"> </w:t>
-      </w:r>
-      <w:r>
-        <w:rPr>
-          <w:rFonts w:ascii="Times" w:hAnsi="Times"/>
-          <w:b/>
-        </w:rPr>
         <w:tab/>
-        <w:t>Test microorganisms</w:t>
-      </w:r>
-    </w:p>
-    <w:p>
-      <w:pPr>
-        <w:spacing w:line="360" w:lineRule="auto"/>
-        <w:jc w:val="both"/>
-        <w:rPr>
-          <w:rFonts w:ascii="Times" w:hAnsi="Times"/>
-          <w:b/>
-          <w:i/>
-        </w:rPr>
-      </w:pPr>
-      <w:r>
-        <w:rPr>
-          <w:rFonts w:ascii="Times" w:hAnsi="Times"/>
-          <w:b/>
-        </w:rPr>
-        <w:t>2.2.1</w:t>
+        <w:t>Extractions</w:t>
+      </w:r>
+    </w:p>
+    <w:p>
+      <w:pPr>
+        <w:spacing w:line="360" w:lineRule="auto"/>
+        <w:jc w:val="both"/>
+        <w:rPr>
+          <w:rFonts w:ascii="Times" w:hAnsi="Times"/>
+          <w:b/>
+        </w:rPr>
+      </w:pPr>
+      <w:r>
+        <w:rPr>
+          <w:rFonts w:ascii="Times" w:hAnsi="Times"/>
+          <w:b/>
+        </w:rPr>
+        <w:t>2.3</w:t>
       </w:r>
       <w:r>
         <w:rPr>
@@ -1284,680 +1409,8 @@
         <w:rPr>
           <w:rFonts w:ascii="Times" w:hAnsi="Times"/>
           <w:b/>
-          <w:i/>
-        </w:rPr>
-        <w:t>Escherichia coli</w:t>
-      </w:r>
-    </w:p>
-    <w:p>
-      <w:pPr>
-        <w:spacing w:line="360" w:lineRule="auto"/>
-        <w:jc w:val="both"/>
-        <w:rPr>
-          <w:rFonts w:ascii="Times" w:hAnsi="Times"/>
-        </w:rPr>
-      </w:pPr>
-      <w:r>
-        <w:rPr>
-          <w:rFonts w:ascii="Times" w:hAnsi="Times"/>
-          <w:i/>
-        </w:rPr>
-        <w:t xml:space="preserve">Escherichia coli </w:t>
-      </w:r>
-      <w:r>
-        <w:rPr>
-          <w:rFonts w:ascii="Times" w:hAnsi="Times"/>
-        </w:rPr>
-        <w:t>are normal flora in the body of human beings and they can be non-pathogenic, commensal or pathogenic (</w:t>
-      </w:r>
-      <w:proofErr w:type="spellStart"/>
-      <w:r>
-        <w:rPr>
-          <w:rFonts w:ascii="Times" w:hAnsi="Times"/>
-        </w:rPr>
-        <w:t>Kaper</w:t>
-      </w:r>
-      <w:proofErr w:type="spellEnd"/>
-      <w:r>
-        <w:rPr>
-          <w:rFonts w:ascii="Times" w:hAnsi="Times"/>
-        </w:rPr>
-        <w:t xml:space="preserve"> </w:t>
-      </w:r>
-      <w:r>
-        <w:rPr>
-          <w:rFonts w:ascii="Times" w:hAnsi="Times"/>
-          <w:i/>
-        </w:rPr>
-        <w:t xml:space="preserve">et al., </w:t>
-      </w:r>
-      <w:r>
-        <w:rPr>
-          <w:rFonts w:ascii="Times" w:hAnsi="Times"/>
-        </w:rPr>
-        <w:t>2004). When pathogenic they usually cause urinary tract infections, systematic infections and enteric infections (</w:t>
-      </w:r>
-      <w:proofErr w:type="spellStart"/>
-      <w:r>
-        <w:rPr>
-          <w:rFonts w:ascii="Times" w:hAnsi="Times"/>
-        </w:rPr>
-        <w:t>Mandeli</w:t>
-      </w:r>
-      <w:proofErr w:type="spellEnd"/>
-      <w:r>
-        <w:rPr>
-          <w:rFonts w:ascii="Times" w:hAnsi="Times"/>
-        </w:rPr>
-        <w:t xml:space="preserve"> </w:t>
-      </w:r>
-      <w:r>
-        <w:rPr>
-          <w:rFonts w:ascii="Times" w:hAnsi="Times"/>
-          <w:i/>
-        </w:rPr>
-        <w:t xml:space="preserve">et al., </w:t>
-      </w:r>
-      <w:r>
-        <w:rPr>
-          <w:rFonts w:ascii="Times" w:hAnsi="Times"/>
-        </w:rPr>
-        <w:t xml:space="preserve">2005). The development of resistance by </w:t>
-      </w:r>
-      <w:r>
-        <w:rPr>
-          <w:rFonts w:ascii="Times" w:hAnsi="Times"/>
-          <w:i/>
-        </w:rPr>
-        <w:t>Escherichia coli</w:t>
-      </w:r>
-      <w:r>
-        <w:rPr>
-          <w:rFonts w:ascii="Times" w:hAnsi="Times"/>
-        </w:rPr>
-        <w:t xml:space="preserve"> due to increase in the use of antimicrobial agents has led to the use of medicinal plants extracts against it (</w:t>
-      </w:r>
-      <w:proofErr w:type="spellStart"/>
-      <w:r>
-        <w:rPr>
-          <w:rFonts w:ascii="Times" w:hAnsi="Times"/>
-        </w:rPr>
-        <w:t>Akram</w:t>
-      </w:r>
-      <w:proofErr w:type="spellEnd"/>
-      <w:r>
-        <w:rPr>
-          <w:rFonts w:ascii="Times" w:hAnsi="Times"/>
-        </w:rPr>
-        <w:t xml:space="preserve"> </w:t>
-      </w:r>
-      <w:r>
-        <w:rPr>
-          <w:rFonts w:ascii="Times" w:hAnsi="Times"/>
-          <w:i/>
-        </w:rPr>
-        <w:t xml:space="preserve">et al., </w:t>
-      </w:r>
-      <w:r>
-        <w:rPr>
-          <w:rFonts w:ascii="Times" w:hAnsi="Times"/>
-        </w:rPr>
-        <w:t xml:space="preserve">2007). Medicinal plant extracts have shown to have antimicrobial activity against enteropathogenic </w:t>
-      </w:r>
-      <w:r>
-        <w:rPr>
-          <w:rFonts w:ascii="Times" w:hAnsi="Times"/>
-          <w:i/>
-        </w:rPr>
-        <w:t>Escherichia coli</w:t>
-      </w:r>
-      <w:r>
-        <w:rPr>
-          <w:rFonts w:ascii="Times" w:hAnsi="Times"/>
-        </w:rPr>
-        <w:t xml:space="preserve"> found in food material (Fullerton </w:t>
-      </w:r>
-      <w:r>
-        <w:rPr>
-          <w:rFonts w:ascii="Times" w:hAnsi="Times"/>
-          <w:i/>
-        </w:rPr>
-        <w:t>et al.,</w:t>
-      </w:r>
-      <w:r>
-        <w:rPr>
-          <w:rFonts w:ascii="Times" w:hAnsi="Times"/>
-        </w:rPr>
-        <w:t xml:space="preserve"> 2011). Traditional products used in food preservation (spices) have antimicrobial activity against multiple antibiotic resistant </w:t>
-      </w:r>
-      <w:r>
-        <w:rPr>
-          <w:rFonts w:ascii="Times" w:hAnsi="Times"/>
-          <w:i/>
-        </w:rPr>
-        <w:t>Escherichia coli</w:t>
-      </w:r>
-      <w:r>
-        <w:rPr>
-          <w:rFonts w:ascii="Times" w:hAnsi="Times"/>
-        </w:rPr>
-        <w:t xml:space="preserve"> isolated from water (Rahman </w:t>
-      </w:r>
-      <w:r>
-        <w:rPr>
-          <w:rFonts w:ascii="Times" w:hAnsi="Times"/>
-          <w:i/>
-        </w:rPr>
-        <w:t>et al., 2011</w:t>
-      </w:r>
-      <w:r>
-        <w:rPr>
-          <w:rFonts w:ascii="Times" w:hAnsi="Times"/>
-        </w:rPr>
-        <w:t>)</w:t>
-      </w:r>
-      <w:r>
-        <w:rPr>
-          <w:rFonts w:ascii="Times" w:hAnsi="Times"/>
-        </w:rPr>
-        <w:t xml:space="preserve">. Other studies carried out on plants with a medical value such as </w:t>
-      </w:r>
-      <w:r>
-        <w:rPr>
-          <w:rFonts w:ascii="Times" w:hAnsi="Times"/>
-          <w:i/>
-        </w:rPr>
-        <w:t>Allium sativum</w:t>
-      </w:r>
-      <w:r>
-        <w:rPr>
-          <w:rFonts w:ascii="Times" w:hAnsi="Times"/>
-        </w:rPr>
-        <w:t xml:space="preserve"> has shown antimicrobial activity against </w:t>
-      </w:r>
-      <w:r>
-        <w:rPr>
-          <w:rFonts w:ascii="Times" w:hAnsi="Times"/>
-          <w:i/>
-        </w:rPr>
-        <w:t>Escherichia coli</w:t>
-      </w:r>
-      <w:r>
-        <w:rPr>
-          <w:rFonts w:ascii="Times" w:hAnsi="Times"/>
-        </w:rPr>
-        <w:t xml:space="preserve"> (</w:t>
-      </w:r>
-      <w:proofErr w:type="spellStart"/>
-      <w:r>
-        <w:rPr>
-          <w:rFonts w:ascii="Times" w:hAnsi="Times"/>
-        </w:rPr>
-        <w:t>Ziarlarimi</w:t>
-      </w:r>
-      <w:proofErr w:type="spellEnd"/>
-      <w:r>
-        <w:rPr>
-          <w:rFonts w:ascii="Times" w:hAnsi="Times"/>
-        </w:rPr>
-        <w:t xml:space="preserve"> </w:t>
-      </w:r>
-      <w:r>
-        <w:rPr>
-          <w:rFonts w:ascii="Times" w:hAnsi="Times"/>
-          <w:i/>
-        </w:rPr>
-        <w:t>et al., 2011</w:t>
-      </w:r>
-      <w:r>
-        <w:rPr>
-          <w:rFonts w:ascii="Times" w:hAnsi="Times"/>
-        </w:rPr>
-        <w:t>).</w:t>
-      </w:r>
-    </w:p>
-    <w:p>
-      <w:pPr>
-        <w:spacing w:line="360" w:lineRule="auto"/>
-        <w:jc w:val="both"/>
-        <w:rPr>
-          <w:rFonts w:ascii="Times" w:hAnsi="Times"/>
-          <w:b/>
-          <w:i/>
-        </w:rPr>
-      </w:pPr>
-      <w:r>
-        <w:rPr>
-          <w:rFonts w:ascii="Times" w:hAnsi="Times"/>
-          <w:b/>
-        </w:rPr>
-        <w:t>2.2.2</w:t>
-      </w:r>
-      <w:r>
-        <w:rPr>
-          <w:rFonts w:ascii="Times" w:hAnsi="Times"/>
-          <w:b/>
-        </w:rPr>
-        <w:tab/>
-      </w:r>
-      <w:r>
-        <w:rPr>
-          <w:rFonts w:ascii="Times" w:hAnsi="Times"/>
-          <w:b/>
-          <w:i/>
-        </w:rPr>
-        <w:t>Salmonella typhi</w:t>
-      </w:r>
-    </w:p>
-    <w:p>
-      <w:pPr>
-        <w:spacing w:line="360" w:lineRule="auto"/>
-        <w:jc w:val="both"/>
-        <w:rPr>
-          <w:rFonts w:ascii="Times" w:hAnsi="Times"/>
-        </w:rPr>
-      </w:pPr>
-      <w:r>
-        <w:rPr>
-          <w:rFonts w:ascii="Times" w:hAnsi="Times"/>
-          <w:i/>
-        </w:rPr>
-        <w:t>Salmonella typhi</w:t>
-      </w:r>
-      <w:r>
-        <w:rPr>
-          <w:rFonts w:ascii="Times" w:hAnsi="Times"/>
-        </w:rPr>
-        <w:t xml:space="preserve"> is a Gram-negative bacterial pathogen that causes gastroenteritis in humans (Ibarra and Steele, 2009). In developing countries, it is mainly associated with causing typhoid fever (Watson and Holden, 2010). Typhoid fever is a major cause of death around the world in a limited setting and globally remains as one of the most infectious diseases (Buckle </w:t>
-      </w:r>
-      <w:r>
-        <w:rPr>
-          <w:rFonts w:ascii="Times" w:hAnsi="Times"/>
-          <w:i/>
-        </w:rPr>
-        <w:t xml:space="preserve">et al., </w:t>
-      </w:r>
-      <w:r>
-        <w:rPr>
-          <w:rFonts w:ascii="Times" w:hAnsi="Times"/>
-        </w:rPr>
-        <w:t xml:space="preserve">2012). The disease is estimated to be responsible for about 26.9 million infections and 269,000 deaths in 2010 (Buckle </w:t>
-      </w:r>
-      <w:r>
-        <w:rPr>
-          <w:rFonts w:ascii="Times" w:hAnsi="Times"/>
-          <w:i/>
-        </w:rPr>
-        <w:t>et al., 2012</w:t>
-      </w:r>
-      <w:r>
-        <w:rPr>
-          <w:rFonts w:ascii="Times" w:hAnsi="Times"/>
-        </w:rPr>
-        <w:t xml:space="preserve">). Studies carried out have shown that herbal extracts and dietary spices from medicinal plants have antimicrobial activity against </w:t>
-      </w:r>
-      <w:r>
-        <w:rPr>
-          <w:rFonts w:ascii="Times" w:hAnsi="Times"/>
-          <w:i/>
-        </w:rPr>
-        <w:t>Salmonella typhi</w:t>
-      </w:r>
-      <w:r>
-        <w:rPr>
-          <w:rFonts w:ascii="Times" w:hAnsi="Times"/>
-        </w:rPr>
-        <w:t xml:space="preserve"> (Shan </w:t>
-      </w:r>
-      <w:r>
-        <w:rPr>
-          <w:rFonts w:ascii="Times" w:hAnsi="Times"/>
-          <w:i/>
-        </w:rPr>
-        <w:t>et al., 2007</w:t>
-      </w:r>
-      <w:r>
-        <w:rPr>
-          <w:rFonts w:ascii="Times" w:hAnsi="Times"/>
-        </w:rPr>
-        <w:t xml:space="preserve">). Other studies have shown that herbal extracts from medicinal plants not have antimicrobial activity on </w:t>
-      </w:r>
-      <w:r>
-        <w:rPr>
-          <w:rFonts w:ascii="Times" w:hAnsi="Times"/>
-          <w:i/>
-        </w:rPr>
-        <w:t>Salmonella typhi</w:t>
-      </w:r>
-      <w:r>
-        <w:rPr>
-          <w:rFonts w:ascii="Times" w:hAnsi="Times"/>
-        </w:rPr>
-        <w:t xml:space="preserve"> found in vegetables </w:t>
-      </w:r>
-      <w:r>
-        <w:rPr>
-          <w:rFonts w:ascii="Times" w:hAnsi="Times"/>
-        </w:rPr>
-        <w:lastRenderedPageBreak/>
-        <w:t xml:space="preserve">but </w:t>
-      </w:r>
-      <w:r>
-        <w:rPr>
-          <w:rFonts w:ascii="Times" w:hAnsi="Times"/>
-        </w:rPr>
-        <w:t xml:space="preserve">also against other disease-causing pathogens such as  enteropathogenic </w:t>
-      </w:r>
-      <w:r>
-        <w:rPr>
-          <w:rFonts w:ascii="Times" w:hAnsi="Times"/>
-          <w:i/>
-        </w:rPr>
-        <w:t xml:space="preserve">Escherichia coli </w:t>
-      </w:r>
-      <w:r>
-        <w:rPr>
-          <w:rFonts w:ascii="Times" w:hAnsi="Times"/>
-        </w:rPr>
-        <w:t>and</w:t>
-      </w:r>
-      <w:r>
-        <w:rPr>
-          <w:rFonts w:ascii="Times" w:hAnsi="Times"/>
-          <w:i/>
-        </w:rPr>
-        <w:t xml:space="preserve"> Listeria monocytogenes</w:t>
-      </w:r>
-      <w:r>
-        <w:rPr>
-          <w:rFonts w:ascii="Times" w:hAnsi="Times"/>
-        </w:rPr>
-        <w:t xml:space="preserve"> (Cutter, 2000).</w:t>
-      </w:r>
-    </w:p>
-    <w:p>
-      <w:pPr>
-        <w:spacing w:line="360" w:lineRule="auto"/>
-        <w:jc w:val="both"/>
-        <w:rPr>
-          <w:rFonts w:ascii="Times" w:hAnsi="Times"/>
-          <w:b/>
-          <w:i/>
-        </w:rPr>
-      </w:pPr>
-      <w:r>
-        <w:rPr>
-          <w:rFonts w:ascii="Times" w:hAnsi="Times"/>
-          <w:b/>
-        </w:rPr>
-        <w:t>2.2.3</w:t>
-      </w:r>
-      <w:r>
-        <w:rPr>
-          <w:rFonts w:ascii="Times" w:hAnsi="Times"/>
-          <w:b/>
-        </w:rPr>
-        <w:tab/>
-      </w:r>
-      <w:r>
-        <w:rPr>
-          <w:rFonts w:ascii="Times" w:hAnsi="Times"/>
-          <w:b/>
-          <w:i/>
-        </w:rPr>
-        <w:t>Staphylococcus aureus</w:t>
-      </w:r>
-    </w:p>
-    <w:p>
-      <w:pPr>
-        <w:spacing w:line="360" w:lineRule="auto"/>
-        <w:jc w:val="both"/>
-        <w:rPr>
-          <w:rFonts w:ascii="Times" w:hAnsi="Times"/>
-        </w:rPr>
-      </w:pPr>
-      <w:r>
-        <w:rPr>
-          <w:rFonts w:ascii="Times" w:hAnsi="Times"/>
-          <w:i/>
-        </w:rPr>
-        <w:t xml:space="preserve">Staphylococcus aureus </w:t>
-      </w:r>
-      <w:r>
-        <w:rPr>
-          <w:rFonts w:ascii="Times" w:hAnsi="Times"/>
-        </w:rPr>
-        <w:t xml:space="preserve">is a Gram-positive bacteria that causes skin and soft tissues infections as well as food poisoning and toxic shocks (Perez et al., 2009). The rate of mortality associated with </w:t>
-      </w:r>
-      <w:r>
-        <w:rPr>
-          <w:rFonts w:ascii="Times" w:hAnsi="Times"/>
-          <w:i/>
-        </w:rPr>
-        <w:t>Staphylococcus aureus</w:t>
-      </w:r>
-      <w:r>
-        <w:rPr>
-          <w:rFonts w:ascii="Times" w:hAnsi="Times"/>
-        </w:rPr>
-        <w:t xml:space="preserve"> in developing world exceeds one of the developed countries (Nickerson </w:t>
-      </w:r>
-      <w:r>
-        <w:rPr>
-          <w:rFonts w:ascii="Times" w:hAnsi="Times"/>
-          <w:i/>
-        </w:rPr>
-        <w:t xml:space="preserve">et al., </w:t>
-      </w:r>
-      <w:r>
-        <w:rPr>
-          <w:rFonts w:ascii="Times" w:hAnsi="Times"/>
-        </w:rPr>
-        <w:t xml:space="preserve">2009). The increasing use of antimicrobials against </w:t>
-      </w:r>
-      <w:r>
-        <w:rPr>
-          <w:rFonts w:ascii="Times" w:hAnsi="Times"/>
-          <w:i/>
-        </w:rPr>
-        <w:t xml:space="preserve">Staphylococcus aureus </w:t>
-      </w:r>
-      <w:r>
-        <w:rPr>
-          <w:rFonts w:ascii="Times" w:hAnsi="Times"/>
-        </w:rPr>
-        <w:t xml:space="preserve">has led to the development of resistance hence need to develop new antimicrobial agent (Kwon </w:t>
-      </w:r>
-      <w:r>
-        <w:rPr>
-          <w:rFonts w:ascii="Times" w:hAnsi="Times"/>
-          <w:i/>
-        </w:rPr>
-        <w:t>et al.,</w:t>
-      </w:r>
-      <w:r>
-        <w:rPr>
-          <w:rFonts w:ascii="Times" w:hAnsi="Times"/>
-        </w:rPr>
-        <w:t xml:space="preserve"> 2007). Medicinal plant extracts have shown a wide range of antimicrobial activity against both bacterial and fungal pathogens (</w:t>
-      </w:r>
-      <w:proofErr w:type="spellStart"/>
-      <w:r>
-        <w:rPr>
-          <w:rFonts w:ascii="Times" w:hAnsi="Times"/>
-        </w:rPr>
-        <w:t>Manvi</w:t>
-      </w:r>
-      <w:proofErr w:type="spellEnd"/>
-      <w:r>
-        <w:rPr>
-          <w:rFonts w:ascii="Times" w:hAnsi="Times"/>
-        </w:rPr>
-        <w:t xml:space="preserve"> </w:t>
-      </w:r>
-      <w:r>
-        <w:rPr>
-          <w:rFonts w:ascii="Times" w:hAnsi="Times"/>
-          <w:i/>
-        </w:rPr>
-        <w:t xml:space="preserve">et al., </w:t>
-      </w:r>
-      <w:r>
-        <w:rPr>
-          <w:rFonts w:ascii="Times" w:hAnsi="Times"/>
-        </w:rPr>
-        <w:t>2010)</w:t>
-      </w:r>
-      <w:r>
-        <w:rPr>
-          <w:rFonts w:ascii="Times" w:hAnsi="Times"/>
-        </w:rPr>
-        <w:t xml:space="preserve">. Studies carried out have shown that some edible plants extracts also have antimicrobial activity against </w:t>
-      </w:r>
-      <w:r>
-        <w:rPr>
-          <w:rFonts w:ascii="Times" w:hAnsi="Times"/>
-          <w:i/>
-        </w:rPr>
-        <w:t>Staphylococcus aureus</w:t>
-      </w:r>
-      <w:r>
-        <w:rPr>
-          <w:rFonts w:ascii="Times" w:hAnsi="Times"/>
-        </w:rPr>
-        <w:t xml:space="preserve"> (</w:t>
-      </w:r>
-      <w:proofErr w:type="spellStart"/>
-      <w:r>
-        <w:rPr>
-          <w:rFonts w:ascii="Times" w:hAnsi="Times"/>
-        </w:rPr>
-        <w:t>Alzoreky</w:t>
-      </w:r>
-      <w:proofErr w:type="spellEnd"/>
-      <w:r>
-        <w:rPr>
-          <w:rFonts w:ascii="Times" w:hAnsi="Times"/>
-        </w:rPr>
-        <w:t xml:space="preserve"> </w:t>
-      </w:r>
-      <w:r>
-        <w:rPr>
-          <w:rFonts w:ascii="Times" w:hAnsi="Times"/>
-          <w:i/>
-        </w:rPr>
-        <w:t xml:space="preserve">et al., </w:t>
-      </w:r>
-      <w:r>
-        <w:rPr>
-          <w:rFonts w:ascii="Times" w:hAnsi="Times"/>
-        </w:rPr>
-        <w:t xml:space="preserve">2003). Other studies carried out have shown a great synergistic activity of plant extracts and spices when used against not only pathogenic, probiotic and food spoilage pathogens such as </w:t>
-      </w:r>
-      <w:r>
-        <w:rPr>
-          <w:rFonts w:ascii="Times" w:hAnsi="Times"/>
-          <w:i/>
-        </w:rPr>
-        <w:t>Staphylococcus aureus</w:t>
-      </w:r>
-      <w:r>
-        <w:rPr>
-          <w:rFonts w:ascii="Times" w:hAnsi="Times"/>
-        </w:rPr>
-        <w:t xml:space="preserve">, </w:t>
-      </w:r>
-      <w:r>
-        <w:rPr>
-          <w:rFonts w:ascii="Times" w:hAnsi="Times"/>
-          <w:i/>
-        </w:rPr>
-        <w:t xml:space="preserve">Escherichia coli </w:t>
-      </w:r>
-      <w:r>
-        <w:rPr>
-          <w:rFonts w:ascii="Times" w:hAnsi="Times"/>
-        </w:rPr>
-        <w:t xml:space="preserve">and other bacteria organisms, both Gram positive and Gram negative (Das </w:t>
-      </w:r>
-      <w:r>
-        <w:rPr>
-          <w:rFonts w:ascii="Times" w:hAnsi="Times"/>
-          <w:i/>
-        </w:rPr>
-        <w:t xml:space="preserve">et al., </w:t>
-      </w:r>
-      <w:r>
-        <w:rPr>
-          <w:rFonts w:ascii="Times" w:hAnsi="Times"/>
-        </w:rPr>
-        <w:t>2012).</w:t>
-      </w:r>
-    </w:p>
-    <w:p>
-      <w:pPr>
-        <w:spacing w:line="360" w:lineRule="auto"/>
-        <w:jc w:val="both"/>
-        <w:rPr>
-          <w:rFonts w:ascii="Times" w:hAnsi="Times"/>
-          <w:b/>
-        </w:rPr>
-      </w:pPr>
-      <w:r>
-        <w:rPr>
-          <w:rFonts w:ascii="Times" w:hAnsi="Times"/>
-          <w:b/>
-        </w:rPr>
-        <w:t>2.2.4</w:t>
-      </w:r>
-    </w:p>
-    <w:p>
-      <w:pPr>
-        <w:spacing w:line="360" w:lineRule="auto"/>
-        <w:jc w:val="both"/>
-        <w:rPr>
-          <w:rFonts w:ascii="Times" w:hAnsi="Times"/>
-          <w:b/>
-        </w:rPr>
-      </w:pPr>
-      <w:r>
-        <w:rPr>
-          <w:rFonts w:ascii="Times" w:hAnsi="Times"/>
-          <w:b/>
-        </w:rPr>
-        <w:t>2.2.5</w:t>
-      </w:r>
-    </w:p>
-    <w:p>
-      <w:pPr>
-        <w:spacing w:line="360" w:lineRule="auto"/>
-        <w:jc w:val="both"/>
-        <w:rPr>
-          <w:rFonts w:ascii="Times" w:hAnsi="Times"/>
-          <w:b/>
-        </w:rPr>
-      </w:pPr>
-      <w:r>
-        <w:rPr>
-          <w:rFonts w:ascii="Times" w:hAnsi="Times"/>
-          <w:b/>
-        </w:rPr>
-        <w:t>2.3</w:t>
-      </w:r>
-      <w:r>
-        <w:rPr>
-          <w:rFonts w:ascii="Times" w:hAnsi="Times"/>
-          <w:b/>
-        </w:rPr>
-        <w:tab/>
-        <w:t>Phytochemicals in medicinal plan</w:t>
-      </w:r>
-      <w:r>
-        <w:rPr>
-          <w:rFonts w:ascii="Times" w:hAnsi="Times"/>
-          <w:b/>
-        </w:rPr>
-        <w:t>ts</w:t>
+        </w:rPr>
+        <w:t>Secondary metabolites</w:t>
       </w:r>
     </w:p>
     <w:p>
@@ -2150,50 +1603,50 @@
         <w:rPr>
           <w:rFonts w:ascii="Times" w:hAnsi="Times"/>
         </w:rPr>
+        <w:t xml:space="preserve">Tannin is </w:t>
+      </w:r>
+      <w:proofErr w:type="spellStart"/>
+      <w:r>
+        <w:rPr>
+          <w:rFonts w:ascii="Times" w:hAnsi="Times"/>
+        </w:rPr>
+        <w:t>astringeny</w:t>
+      </w:r>
+      <w:proofErr w:type="spellEnd"/>
+      <w:r>
+        <w:rPr>
+          <w:rFonts w:ascii="Times" w:hAnsi="Times"/>
+        </w:rPr>
+        <w:t xml:space="preserve"> vegetable product found in a wide range of plants parts ranging from the barks, roots, fruits, leaves, galls and roots (</w:t>
+      </w:r>
+      <w:proofErr w:type="spellStart"/>
+      <w:r>
+        <w:rPr>
+          <w:rFonts w:ascii="Times" w:hAnsi="Times"/>
+        </w:rPr>
+        <w:t>Ramakrshnan</w:t>
+      </w:r>
+      <w:proofErr w:type="spellEnd"/>
+      <w:r>
+        <w:rPr>
+          <w:rFonts w:ascii="Times" w:hAnsi="Times"/>
+        </w:rPr>
+        <w:t>, 2006). They occur naturally In plants and are water soluble phenolic compounds of the higher molecular weight of about 500 – 3000 containing phenolic</w:t>
+      </w:r>
+    </w:p>
+    <w:p>
+      <w:pPr>
+        <w:spacing w:line="360" w:lineRule="auto"/>
+        <w:jc w:val="both"/>
+        <w:rPr>
+          <w:rFonts w:ascii="Times" w:hAnsi="Times"/>
+        </w:rPr>
+      </w:pPr>
+      <w:r>
+        <w:rPr>
+          <w:rFonts w:ascii="Times" w:hAnsi="Times"/>
+        </w:rPr>
         <w:lastRenderedPageBreak/>
-        <w:t xml:space="preserve">Tannin is </w:t>
-      </w:r>
-      <w:proofErr w:type="spellStart"/>
-      <w:r>
-        <w:rPr>
-          <w:rFonts w:ascii="Times" w:hAnsi="Times"/>
-        </w:rPr>
-        <w:t>astringeny</w:t>
-      </w:r>
-      <w:proofErr w:type="spellEnd"/>
-      <w:r>
-        <w:rPr>
-          <w:rFonts w:ascii="Times" w:hAnsi="Times"/>
-        </w:rPr>
-        <w:t xml:space="preserve"> vegetable product found in a wide range of plants parts ranging from the barks, roots, fruits, leaves, galls and roots (</w:t>
-      </w:r>
-      <w:proofErr w:type="spellStart"/>
-      <w:r>
-        <w:rPr>
-          <w:rFonts w:ascii="Times" w:hAnsi="Times"/>
-        </w:rPr>
-        <w:t>Ramakrshnan</w:t>
-      </w:r>
-      <w:proofErr w:type="spellEnd"/>
-      <w:r>
-        <w:rPr>
-          <w:rFonts w:ascii="Times" w:hAnsi="Times"/>
-        </w:rPr>
-        <w:t>, 2006). They occur naturally In plants and are water soluble phenolic compounds of the higher molecular weight of about 500 – 3000 containing phenolic</w:t>
-      </w:r>
-    </w:p>
-    <w:p>
-      <w:pPr>
-        <w:spacing w:line="360" w:lineRule="auto"/>
-        <w:jc w:val="both"/>
-        <w:rPr>
-          <w:rFonts w:ascii="Times" w:hAnsi="Times"/>
-        </w:rPr>
-      </w:pPr>
-      <w:r>
-        <w:rPr>
-          <w:rFonts w:ascii="Times" w:hAnsi="Times"/>
-        </w:rPr>
         <w:t>Hydroxyl groups that make them to effectively cross-link with proteins and other macromolecules (</w:t>
       </w:r>
       <w:proofErr w:type="spellStart"/>
@@ -2634,28 +2087,28 @@
         <w:rPr>
           <w:rFonts w:ascii="Times" w:hAnsi="Times"/>
         </w:rPr>
-        <w:t xml:space="preserve">. Previous studies carried out have shown that when mixed with antibiotics they have synergistic activity and suppress many </w:t>
+        <w:t>. Previous studies carried out have shown that when mixed with antibiotics they have synergistic activity and suppress many pathogenic microorganisms in numerous in vitro and in vivo studies (</w:t>
+      </w:r>
+      <w:proofErr w:type="spellStart"/>
+      <w:r>
+        <w:rPr>
+          <w:rFonts w:ascii="Times" w:hAnsi="Times"/>
+        </w:rPr>
+        <w:t>Cushnie</w:t>
+      </w:r>
+      <w:proofErr w:type="spellEnd"/>
+      <w:r>
+        <w:rPr>
+          <w:rFonts w:ascii="Times" w:hAnsi="Times"/>
+        </w:rPr>
+        <w:t xml:space="preserve"> and Lamb, 2011; Manner et al., 2013). Additional in vivo studies have shown that flavonoids can be used as pharmaceutical drugs </w:t>
       </w:r>
       <w:r>
         <w:rPr>
           <w:rFonts w:ascii="Times" w:hAnsi="Times"/>
         </w:rPr>
         <w:lastRenderedPageBreak/>
-        <w:t>pathogenic microorganisms in numerous in vitro and in vivo studies (</w:t>
-      </w:r>
-      <w:proofErr w:type="spellStart"/>
-      <w:r>
-        <w:rPr>
-          <w:rFonts w:ascii="Times" w:hAnsi="Times"/>
-        </w:rPr>
-        <w:t>Cushnie</w:t>
-      </w:r>
-      <w:proofErr w:type="spellEnd"/>
-      <w:r>
-        <w:rPr>
-          <w:rFonts w:ascii="Times" w:hAnsi="Times"/>
-        </w:rPr>
-        <w:t xml:space="preserve"> and Lamb, 2011; Manner et al., 2013). Additional in vivo studies have shown that flavonoids can be used as pharmaceutical drugs for bacterial infections or through the dietary intake to offer protection against infection (Zamora </w:t>
+        <w:t xml:space="preserve">for bacterial infections or through the dietary intake to offer protection against infection (Zamora </w:t>
       </w:r>
       <w:r>
         <w:rPr>
@@ -3180,74 +2633,68 @@
         <w:rPr>
           <w:rFonts w:ascii="Times" w:hAnsi="Times"/>
         </w:rPr>
-        <w:t xml:space="preserve">, 1997). Saponins have been used by a wide range of commercial therapeutic claims for natural products whereby in organismal or human benefit are often based on preliminary biochemical and cell biology studies (Skene and Phillip, 2006). Saponins are also </w:t>
-      </w:r>
+        <w:t>, 1997). Saponins have been used by a wide range of commercial therapeutic claims for natural products whereby in organismal or human benefit are often based on preliminary biochemical and cell biology studies (Skene and Phillip, 2006). Saponins are also considered as one of the natural antimicrobial products that make up the defense system of the plants and some can be beneficial rather than harmful to animals (</w:t>
+      </w:r>
+      <w:proofErr w:type="spellStart"/>
+      <w:r>
+        <w:rPr>
+          <w:rFonts w:ascii="Times" w:hAnsi="Times"/>
+        </w:rPr>
+        <w:t>Rupasighe</w:t>
+      </w:r>
+      <w:proofErr w:type="spellEnd"/>
+      <w:r>
+        <w:rPr>
+          <w:rFonts w:ascii="Times" w:hAnsi="Times"/>
+        </w:rPr>
+        <w:t xml:space="preserve"> </w:t>
+      </w:r>
+      <w:r>
+        <w:rPr>
+          <w:rFonts w:ascii="Times" w:hAnsi="Times"/>
+          <w:i/>
+        </w:rPr>
+        <w:t xml:space="preserve">et al., </w:t>
+      </w:r>
+      <w:r>
+        <w:rPr>
+          <w:rFonts w:ascii="Times" w:hAnsi="Times"/>
+        </w:rPr>
+        <w:t xml:space="preserve">2003; Hubert </w:t>
+      </w:r>
+      <w:r>
+        <w:rPr>
+          <w:rFonts w:ascii="Times" w:hAnsi="Times"/>
+          <w:i/>
+        </w:rPr>
+        <w:t>et al., 2005</w:t>
+      </w:r>
+      <w:r>
+        <w:rPr>
+          <w:rFonts w:ascii="Times" w:hAnsi="Times"/>
+        </w:rPr>
+        <w:t>)</w:t>
+      </w:r>
+      <w:r>
+        <w:rPr>
+          <w:rFonts w:ascii="Times" w:hAnsi="Times"/>
+        </w:rPr>
+        <w:t>.</w:t>
+      </w:r>
+    </w:p>
+    <w:p>
+      <w:pPr>
+        <w:spacing w:line="360" w:lineRule="auto"/>
+        <w:jc w:val="both"/>
+        <w:rPr>
+          <w:rFonts w:ascii="Times" w:hAnsi="Times"/>
+        </w:rPr>
+      </w:pPr>
       <w:r>
         <w:rPr>
           <w:rFonts w:ascii="Times" w:hAnsi="Times"/>
         </w:rPr>
         <w:lastRenderedPageBreak/>
-        <w:t>considered as one of the natural antimicrobial products that make up the defense system of the plants and some can be beneficial rather than harmful to animals (</w:t>
-      </w:r>
-      <w:proofErr w:type="spellStart"/>
-      <w:r>
-        <w:rPr>
-          <w:rFonts w:ascii="Times" w:hAnsi="Times"/>
-        </w:rPr>
-        <w:t>Rupasighe</w:t>
-      </w:r>
-      <w:proofErr w:type="spellEnd"/>
-      <w:r>
-        <w:rPr>
-          <w:rFonts w:ascii="Times" w:hAnsi="Times"/>
-        </w:rPr>
-        <w:t xml:space="preserve"> </w:t>
-      </w:r>
-      <w:r>
-        <w:rPr>
-          <w:rFonts w:ascii="Times" w:hAnsi="Times"/>
-          <w:i/>
-        </w:rPr>
-        <w:t xml:space="preserve">et al., </w:t>
-      </w:r>
-      <w:r>
-        <w:rPr>
-          <w:rFonts w:ascii="Times" w:hAnsi="Times"/>
-        </w:rPr>
-        <w:t xml:space="preserve">2003; Hubert </w:t>
-      </w:r>
-      <w:r>
-        <w:rPr>
-          <w:rFonts w:ascii="Times" w:hAnsi="Times"/>
-          <w:i/>
-        </w:rPr>
-        <w:t>et al., 2005</w:t>
-      </w:r>
-      <w:r>
-        <w:rPr>
-          <w:rFonts w:ascii="Times" w:hAnsi="Times"/>
-        </w:rPr>
-        <w:t>)</w:t>
-      </w:r>
-      <w:r>
-        <w:rPr>
-          <w:rFonts w:ascii="Times" w:hAnsi="Times"/>
-        </w:rPr>
-        <w:t>.</w:t>
-      </w:r>
-    </w:p>
-    <w:p>
-      <w:pPr>
-        <w:spacing w:line="360" w:lineRule="auto"/>
-        <w:jc w:val="both"/>
-        <w:rPr>
-          <w:rFonts w:ascii="Times" w:hAnsi="Times"/>
-        </w:rPr>
-      </w:pPr>
-      <w:r>
-        <w:rPr>
-          <w:rFonts w:ascii="Times" w:hAnsi="Times"/>
-        </w:rPr>
         <w:t xml:space="preserve">There has been evidence of the presence of saponins in traditional medicine preparations where the administration is through oral means that is expected to lead to the hydrolysis of glycosides from </w:t>
       </w:r>
       <w:proofErr w:type="spellStart"/>
@@ -3445,7 +2892,6 @@
         <w:jc w:val="both"/>
         <w:rPr>
           <w:rFonts w:ascii="Times" w:hAnsi="Times"/>
-          <w:b/>
         </w:rPr>
       </w:pPr>
       <w:r>
@@ -3663,6 +3109,397 @@
           <w:rFonts w:ascii="Times" w:hAnsi="Times"/>
         </w:rPr>
         <w:t xml:space="preserve"> 2004) .</w:t>
+      </w:r>
+    </w:p>
+    <w:p>
+      <w:pPr>
+        <w:spacing w:line="360" w:lineRule="auto"/>
+        <w:rPr>
+          <w:rFonts w:ascii="Times" w:hAnsi="Times"/>
+          <w:b/>
+        </w:rPr>
+      </w:pPr>
+      <w:r>
+        <w:rPr>
+          <w:rFonts w:ascii="Times" w:hAnsi="Times"/>
+          <w:b/>
+        </w:rPr>
+        <w:t>2.5</w:t>
+      </w:r>
+      <w:r>
+        <w:rPr>
+          <w:rFonts w:ascii="Times" w:hAnsi="Times"/>
+          <w:b/>
+        </w:rPr>
+        <w:tab/>
+        <w:t>Chromatographic analysis</w:t>
+      </w:r>
+    </w:p>
+    <w:p>
+      <w:pPr>
+        <w:spacing w:line="360" w:lineRule="auto"/>
+        <w:rPr>
+          <w:rFonts w:ascii="Times" w:hAnsi="Times"/>
+          <w:b/>
+        </w:rPr>
+      </w:pPr>
+      <w:r>
+        <w:rPr>
+          <w:rFonts w:ascii="Times" w:hAnsi="Times"/>
+          <w:b/>
+        </w:rPr>
+        <w:t>2.6</w:t>
+      </w:r>
+      <w:r>
+        <w:rPr>
+          <w:rFonts w:ascii="Times" w:hAnsi="Times"/>
+          <w:b/>
+        </w:rPr>
+        <w:tab/>
+        <w:t>Biological assays</w:t>
+      </w:r>
+    </w:p>
+    <w:p>
+      <w:pPr>
+        <w:spacing w:line="360" w:lineRule="auto"/>
+        <w:rPr>
+          <w:rFonts w:ascii="Times" w:hAnsi="Times"/>
+          <w:b/>
+        </w:rPr>
+      </w:pPr>
+      <w:r>
+        <w:rPr>
+          <w:rFonts w:ascii="Times" w:hAnsi="Times"/>
+          <w:b/>
+        </w:rPr>
+        <w:t>2.6.1</w:t>
+      </w:r>
+      <w:r>
+        <w:rPr>
+          <w:rFonts w:ascii="Times" w:hAnsi="Times"/>
+          <w:b/>
+        </w:rPr>
+        <w:tab/>
+        <w:t>Antifungal</w:t>
+      </w:r>
+    </w:p>
+    <w:p>
+      <w:pPr>
+        <w:spacing w:line="360" w:lineRule="auto"/>
+        <w:rPr>
+          <w:rFonts w:ascii="Times" w:hAnsi="Times"/>
+          <w:b/>
+        </w:rPr>
+      </w:pPr>
+      <w:r>
+        <w:rPr>
+          <w:rFonts w:ascii="Times" w:hAnsi="Times"/>
+          <w:b/>
+        </w:rPr>
+        <w:t>2.6.2</w:t>
+      </w:r>
+      <w:r>
+        <w:rPr>
+          <w:rFonts w:ascii="Times" w:hAnsi="Times"/>
+          <w:b/>
+        </w:rPr>
+        <w:tab/>
+        <w:t>Antidiarrhea</w:t>
+      </w:r>
+    </w:p>
+    <w:p>
+      <w:pPr>
+        <w:spacing w:line="360" w:lineRule="auto"/>
+        <w:rPr>
+          <w:rFonts w:ascii="Times" w:hAnsi="Times"/>
+          <w:b/>
+        </w:rPr>
+      </w:pPr>
+      <w:r>
+        <w:rPr>
+          <w:rFonts w:ascii="Times" w:hAnsi="Times"/>
+          <w:b/>
+        </w:rPr>
+        <w:t>2.6.3</w:t>
+      </w:r>
+      <w:r>
+        <w:rPr>
+          <w:rFonts w:ascii="Times" w:hAnsi="Times"/>
+          <w:b/>
+        </w:rPr>
+        <w:tab/>
+      </w:r>
+      <w:proofErr w:type="spellStart"/>
+      <w:r>
+        <w:rPr>
+          <w:rFonts w:ascii="Times" w:hAnsi="Times"/>
+          <w:b/>
+        </w:rPr>
+        <w:t>Antibacteria</w:t>
+      </w:r>
+      <w:proofErr w:type="spellEnd"/>
+    </w:p>
+    <w:p>
+      <w:pPr>
+        <w:spacing w:line="360" w:lineRule="auto"/>
+        <w:rPr>
+          <w:rFonts w:ascii="Times" w:hAnsi="Times"/>
+          <w:b/>
+        </w:rPr>
+      </w:pPr>
+      <w:r>
+        <w:rPr>
+          <w:rFonts w:ascii="Times" w:hAnsi="Times"/>
+          <w:b/>
+        </w:rPr>
+        <w:t>2.6.4</w:t>
+      </w:r>
+      <w:r>
+        <w:rPr>
+          <w:rFonts w:ascii="Times" w:hAnsi="Times"/>
+          <w:b/>
+        </w:rPr>
+        <w:tab/>
+        <w:t>Antioxidant</w:t>
+      </w:r>
+    </w:p>
+    <w:p>
+      <w:pPr>
+        <w:spacing w:line="360" w:lineRule="auto"/>
+        <w:rPr>
+          <w:rFonts w:ascii="Times" w:hAnsi="Times"/>
+          <w:b/>
+        </w:rPr>
+      </w:pPr>
+      <w:r>
+        <w:rPr>
+          <w:rFonts w:ascii="Times" w:hAnsi="Times"/>
+          <w:b/>
+        </w:rPr>
+        <w:t>2.</w:t>
+      </w:r>
+      <w:r>
+        <w:rPr>
+          <w:rFonts w:ascii="Times" w:hAnsi="Times"/>
+          <w:b/>
+        </w:rPr>
+        <w:t>6.5</w:t>
+      </w:r>
+      <w:r>
+        <w:rPr>
+          <w:rFonts w:ascii="Times" w:hAnsi="Times"/>
+          <w:b/>
+        </w:rPr>
+        <w:tab/>
+        <w:t>Cytotoxicity assay</w:t>
+      </w:r>
+    </w:p>
+    <w:p>
+      <w:pPr>
+        <w:pStyle w:val="NormalWeb"/>
+        <w:spacing w:line="360" w:lineRule="auto"/>
+        <w:jc w:val="both"/>
+        <w:rPr>
+          <w:rFonts w:ascii="Times" w:hAnsi="Times"/>
+        </w:rPr>
+      </w:pPr>
+      <w:r>
+        <w:rPr>
+          <w:rFonts w:ascii="Times" w:hAnsi="Times"/>
+        </w:rPr>
+        <w:lastRenderedPageBreak/>
+        <w:t>Al-</w:t>
+      </w:r>
+      <w:proofErr w:type="spellStart"/>
+      <w:r>
+        <w:rPr>
+          <w:rFonts w:ascii="Times" w:hAnsi="Times"/>
+        </w:rPr>
+        <w:t>Fat</w:t>
+      </w:r>
+      <w:r>
+        <w:rPr>
+          <w:rFonts w:ascii="Times" w:hAnsi="Times"/>
+        </w:rPr>
+        <w:t>i</w:t>
+      </w:r>
+      <w:r>
+        <w:rPr>
+          <w:rFonts w:ascii="Times" w:hAnsi="Times"/>
+        </w:rPr>
+        <w:t>mi</w:t>
+      </w:r>
+      <w:proofErr w:type="spellEnd"/>
+      <w:r>
+        <w:rPr>
+          <w:rFonts w:ascii="Times" w:hAnsi="Times"/>
+        </w:rPr>
+        <w:t xml:space="preserve"> et al., reported that methanolic extracts of </w:t>
+      </w:r>
+      <w:proofErr w:type="spellStart"/>
+      <w:r>
+        <w:rPr>
+          <w:rFonts w:ascii="Times" w:hAnsi="Times"/>
+          <w:i/>
+          <w:iCs/>
+        </w:rPr>
+        <w:t>Tamarindus</w:t>
+      </w:r>
+      <w:proofErr w:type="spellEnd"/>
+      <w:r>
+        <w:rPr>
+          <w:rFonts w:ascii="Times" w:hAnsi="Times"/>
+          <w:i/>
+          <w:iCs/>
+        </w:rPr>
+        <w:t xml:space="preserve"> </w:t>
+      </w:r>
+      <w:proofErr w:type="spellStart"/>
+      <w:r>
+        <w:rPr>
+          <w:rFonts w:ascii="Times" w:hAnsi="Times"/>
+          <w:i/>
+          <w:iCs/>
+        </w:rPr>
+        <w:t>indica</w:t>
+      </w:r>
+      <w:proofErr w:type="spellEnd"/>
+      <w:r>
+        <w:rPr>
+          <w:rFonts w:ascii="Times" w:hAnsi="Times"/>
+          <w:i/>
+          <w:iCs/>
+        </w:rPr>
+        <w:t xml:space="preserve"> </w:t>
+      </w:r>
+      <w:r>
+        <w:rPr>
+          <w:rFonts w:ascii="Times" w:hAnsi="Times"/>
+        </w:rPr>
+        <w:t xml:space="preserve">showed remarkable cytotoxic activity against FL-cells, a human amniotic epithelial cell line, with IC50 values below </w:t>
+      </w:r>
+      <w:r>
+        <w:rPr>
+          <w:rFonts w:ascii="Times" w:hAnsi="Times"/>
+        </w:rPr>
+        <w:t>(Al-</w:t>
+      </w:r>
+      <w:proofErr w:type="spellStart"/>
+      <w:r>
+        <w:rPr>
+          <w:rFonts w:ascii="Times" w:hAnsi="Times"/>
+        </w:rPr>
+        <w:t>Fatimi</w:t>
+      </w:r>
+      <w:proofErr w:type="spellEnd"/>
+      <w:r>
+        <w:rPr>
+          <w:rFonts w:ascii="Times" w:hAnsi="Times"/>
+        </w:rPr>
+        <w:t xml:space="preserve"> </w:t>
+      </w:r>
+      <w:r>
+        <w:rPr>
+          <w:rFonts w:ascii="Times" w:hAnsi="Times"/>
+          <w:i/>
+        </w:rPr>
+        <w:t xml:space="preserve">et al., </w:t>
+      </w:r>
+      <w:r>
+        <w:rPr>
+          <w:rFonts w:ascii="Times" w:hAnsi="Times"/>
+        </w:rPr>
+        <w:t>2007)</w:t>
+      </w:r>
+      <w:r>
+        <w:rPr>
+          <w:rFonts w:ascii="Times" w:hAnsi="Times"/>
+        </w:rPr>
+        <w:t xml:space="preserve">. Sano M et al., was examined the carcinogenic potential of tamarind seed polysaccharide in both sexes of B6C3F1 mice. The results demonstrated that its polysaccharide is not carcinogenic in B6C3F1 mice of either sex. Bioassay-guided fractionation of methanolic extract of tamarind seeds led to the isolation of L- di-n-butyl maleate which is having pronounced cytotoxic activity against sea urchin embryo cells </w:t>
+      </w:r>
+      <w:r>
+        <w:rPr>
+          <w:rFonts w:ascii="Times" w:hAnsi="Times"/>
+        </w:rPr>
+        <w:t>(</w:t>
+      </w:r>
+      <w:r>
+        <w:rPr>
+          <w:rFonts w:ascii="Times" w:hAnsi="Times"/>
+        </w:rPr>
+        <w:t xml:space="preserve">Sano M </w:t>
+      </w:r>
+      <w:r>
+        <w:rPr>
+          <w:rFonts w:ascii="Times" w:hAnsi="Times"/>
+          <w:i/>
+        </w:rPr>
+        <w:t>et al</w:t>
+      </w:r>
+      <w:r>
+        <w:rPr>
+          <w:rFonts w:ascii="Times" w:hAnsi="Times"/>
+        </w:rPr>
+        <w:t>.,</w:t>
+      </w:r>
+      <w:r>
+        <w:rPr>
+          <w:rFonts w:ascii="Times" w:hAnsi="Times"/>
+        </w:rPr>
+        <w:t xml:space="preserve"> 1996)</w:t>
+      </w:r>
+      <w:r>
+        <w:rPr>
+          <w:rFonts w:ascii="Times" w:hAnsi="Times"/>
+        </w:rPr>
+        <w:t xml:space="preserve">. In order to study structure-activity relationships of its analogs, L-di-n-pentyl maleate was the most effective inhibitor to the development of the fertilized sea urchin eggs, and significant inhibitory activity was not in the esters of D-isomer </w:t>
+      </w:r>
+      <w:r>
+        <w:rPr>
+          <w:rFonts w:ascii="Times" w:hAnsi="Times"/>
+        </w:rPr>
+        <w:t xml:space="preserve">(Kobayashi </w:t>
+      </w:r>
+      <w:r>
+        <w:rPr>
+          <w:rFonts w:ascii="Times" w:hAnsi="Times"/>
+          <w:i/>
+        </w:rPr>
+        <w:t>et al.,</w:t>
+      </w:r>
+      <w:r>
+        <w:rPr>
+          <w:rFonts w:ascii="Times" w:hAnsi="Times"/>
+        </w:rPr>
+        <w:t xml:space="preserve"> 1996)</w:t>
+      </w:r>
+      <w:r>
+        <w:rPr>
+          <w:rFonts w:ascii="Times" w:hAnsi="Times"/>
+        </w:rPr>
+        <w:t>.</w:t>
+      </w:r>
+    </w:p>
+    <w:p>
+      <w:pPr>
+        <w:rPr>
+          <w:rFonts w:ascii="Times" w:hAnsi="Times"/>
+        </w:rPr>
+      </w:pPr>
+      <w:r>
+        <w:rPr>
+          <w:rFonts w:ascii="Times" w:hAnsi="Times"/>
+          <w:b/>
+        </w:rPr>
+        <w:t>2.7</w:t>
+      </w:r>
+      <w:r>
+        <w:rPr>
+          <w:rFonts w:ascii="Times" w:hAnsi="Times"/>
+          <w:b/>
+        </w:rPr>
+        <w:tab/>
+        <w:t>Spectroscopic techniques</w:t>
       </w:r>
       <w:r>
         <w:rPr>
@@ -4553,213 +4390,538 @@
         <w:rPr>
           <w:rFonts w:ascii="Times" w:hAnsi="Times"/>
         </w:rPr>
-        <w:t>Victora</w:t>
-      </w:r>
-      <w:proofErr w:type="spellEnd"/>
-      <w:r>
-        <w:rPr>
-          <w:rFonts w:ascii="Times" w:hAnsi="Times"/>
-        </w:rPr>
-        <w:t xml:space="preserve"> CG, Bryce J, Fontaine O, </w:t>
-      </w:r>
-      <w:proofErr w:type="spellStart"/>
-      <w:r>
-        <w:rPr>
-          <w:rFonts w:ascii="Times" w:hAnsi="Times"/>
-        </w:rPr>
-        <w:t>Monasch</w:t>
-      </w:r>
-      <w:proofErr w:type="spellEnd"/>
-      <w:r>
-        <w:rPr>
-          <w:rFonts w:ascii="Times" w:hAnsi="Times"/>
-        </w:rPr>
-        <w:t xml:space="preserve"> R. Reducing deat</w:t>
-      </w:r>
-      <w:r>
-        <w:rPr>
-          <w:rFonts w:ascii="Times" w:hAnsi="Times"/>
-        </w:rPr>
-        <w:t>hs from diarrhea through oral rehydration therapy. Bull World Health Organ 2000;78:1246-55.</w:t>
-      </w:r>
-    </w:p>
-    <w:p>
-      <w:pPr>
-        <w:spacing w:line="360" w:lineRule="auto"/>
-        <w:jc w:val="both"/>
-        <w:rPr>
-          <w:rFonts w:ascii="Times" w:hAnsi="Times"/>
-        </w:rPr>
-      </w:pPr>
-    </w:p>
-    <w:p>
-      <w:pPr>
-        <w:spacing w:line="360" w:lineRule="auto"/>
-        <w:jc w:val="both"/>
-        <w:rPr>
-          <w:rFonts w:ascii="Times" w:hAnsi="Times"/>
-        </w:rPr>
-      </w:pPr>
-      <w:proofErr w:type="spellStart"/>
-      <w:r>
-        <w:rPr>
-          <w:rFonts w:ascii="Times" w:hAnsi="Times"/>
-        </w:rPr>
-        <w:t>Longanga</w:t>
-      </w:r>
-      <w:proofErr w:type="spellEnd"/>
-      <w:r>
-        <w:rPr>
-          <w:rFonts w:ascii="Times" w:hAnsi="Times"/>
-        </w:rPr>
-        <w:t xml:space="preserve"> OA, </w:t>
-      </w:r>
-      <w:proofErr w:type="spellStart"/>
-      <w:r>
-        <w:rPr>
-          <w:rFonts w:ascii="Times" w:hAnsi="Times"/>
-        </w:rPr>
-        <w:t>Vercruysse</w:t>
-      </w:r>
-      <w:proofErr w:type="spellEnd"/>
-      <w:r>
-        <w:rPr>
-          <w:rFonts w:ascii="Times" w:hAnsi="Times"/>
-        </w:rPr>
-        <w:t xml:space="preserve"> A, </w:t>
-      </w:r>
-      <w:proofErr w:type="spellStart"/>
-      <w:r>
-        <w:rPr>
-          <w:rFonts w:ascii="Times" w:hAnsi="Times"/>
-        </w:rPr>
-        <w:t>Foriers</w:t>
-      </w:r>
-      <w:proofErr w:type="spellEnd"/>
-      <w:r>
-        <w:rPr>
-          <w:rFonts w:ascii="Times" w:hAnsi="Times"/>
-        </w:rPr>
-        <w:t xml:space="preserve"> A. Contribution to the ethnobotanical</w:t>
-      </w:r>
-      <w:r>
-        <w:rPr>
-          <w:rFonts w:ascii="Times" w:hAnsi="Times"/>
-        </w:rPr>
-        <w:t xml:space="preserve">, phytochemical and pharmacological studies of traditionally used medicinal plant in the treatment of dysentery and diarrhea in </w:t>
-      </w:r>
-      <w:proofErr w:type="spellStart"/>
-      <w:r>
-        <w:rPr>
-          <w:rFonts w:ascii="Times" w:hAnsi="Times"/>
-        </w:rPr>
-        <w:t>Lomela</w:t>
-      </w:r>
-      <w:proofErr w:type="spellEnd"/>
-      <w:r>
-        <w:rPr>
-          <w:rFonts w:ascii="Times" w:hAnsi="Times"/>
-        </w:rPr>
-        <w:t xml:space="preserve"> area, Democratic Republic of Congo, (DRC). J </w:t>
-      </w:r>
-      <w:proofErr w:type="spellStart"/>
-      <w:r>
-        <w:rPr>
-          <w:rFonts w:ascii="Times" w:hAnsi="Times"/>
-        </w:rPr>
-        <w:t>Ethnopharmacol</w:t>
-      </w:r>
-      <w:proofErr w:type="spellEnd"/>
-      <w:r>
-        <w:rPr>
-          <w:rFonts w:ascii="Times" w:hAnsi="Times"/>
-        </w:rPr>
-        <w:t xml:space="preserve"> 2000;71:411-23</w:t>
-      </w:r>
-    </w:p>
-    <w:p>
-      <w:pPr>
-        <w:spacing w:line="360" w:lineRule="auto"/>
-        <w:jc w:val="both"/>
-        <w:rPr>
-          <w:rFonts w:ascii="Times" w:hAnsi="Times"/>
-        </w:rPr>
-      </w:pPr>
-    </w:p>
-    <w:p>
-      <w:pPr>
-        <w:spacing w:line="360" w:lineRule="auto"/>
-        <w:jc w:val="both"/>
-        <w:rPr>
-          <w:rFonts w:ascii="Times" w:hAnsi="Times"/>
-        </w:rPr>
-      </w:pPr>
-      <w:proofErr w:type="spellStart"/>
-      <w:r>
-        <w:rPr>
-          <w:rFonts w:ascii="Times" w:hAnsi="Times"/>
-        </w:rPr>
-        <w:t>Chitme</w:t>
-      </w:r>
-      <w:proofErr w:type="spellEnd"/>
-      <w:r>
-        <w:rPr>
-          <w:rFonts w:ascii="Times" w:hAnsi="Times"/>
-        </w:rPr>
-        <w:t xml:space="preserve"> HR, Chandra R, Kaushik S. Studies on </w:t>
-      </w:r>
-      <w:proofErr w:type="spellStart"/>
-      <w:r>
-        <w:rPr>
-          <w:rFonts w:ascii="Times" w:hAnsi="Times"/>
-        </w:rPr>
-        <w:t>antidiarrhoeal</w:t>
-      </w:r>
-      <w:proofErr w:type="spellEnd"/>
-      <w:r>
-        <w:rPr>
-          <w:rFonts w:ascii="Times" w:hAnsi="Times"/>
-        </w:rPr>
-        <w:t xml:space="preserve"> activity on </w:t>
-      </w:r>
-      <w:proofErr w:type="spellStart"/>
-      <w:r>
-        <w:rPr>
-          <w:rFonts w:ascii="Times" w:hAnsi="Times"/>
-          <w:i/>
-        </w:rPr>
-        <w:t>Calotropis</w:t>
-      </w:r>
-      <w:proofErr w:type="spellEnd"/>
-      <w:r>
-        <w:rPr>
-          <w:rFonts w:ascii="Times" w:hAnsi="Times"/>
-          <w:i/>
-        </w:rPr>
-        <w:t xml:space="preserve"> gigantean </w:t>
-      </w:r>
-      <w:r>
-        <w:rPr>
-          <w:rFonts w:ascii="Times" w:hAnsi="Times"/>
-        </w:rPr>
-        <w:t xml:space="preserve">R.BR. In experimental animals. J Pharm </w:t>
-      </w:r>
-      <w:proofErr w:type="spellStart"/>
-      <w:r>
-        <w:rPr>
-          <w:rFonts w:ascii="Times" w:hAnsi="Times"/>
-        </w:rPr>
-        <w:t>Pharm</w:t>
-      </w:r>
-      <w:proofErr w:type="spellEnd"/>
-      <w:r>
-        <w:rPr>
-          <w:rFonts w:ascii="Times" w:hAnsi="Times"/>
-        </w:rPr>
-        <w:t xml:space="preserve"> Sci 2004;7:70-5.</w:t>
+        <w:t>Zohrameen</w:t>
+      </w:r>
+      <w:proofErr w:type="spellEnd"/>
+      <w:r>
+        <w:rPr>
+          <w:rFonts w:ascii="Times" w:hAnsi="Times"/>
+        </w:rPr>
+        <w:t xml:space="preserve"> S*, Mujahid M, </w:t>
+      </w:r>
+      <w:proofErr w:type="spellStart"/>
+      <w:r>
+        <w:rPr>
+          <w:rFonts w:ascii="Times" w:hAnsi="Times"/>
+        </w:rPr>
+        <w:t>Bagga</w:t>
+      </w:r>
+      <w:proofErr w:type="spellEnd"/>
+      <w:r>
+        <w:rPr>
+          <w:rFonts w:ascii="Times" w:hAnsi="Times"/>
+        </w:rPr>
+        <w:t xml:space="preserve"> P, Khalid M, </w:t>
+      </w:r>
+      <w:proofErr w:type="spellStart"/>
+      <w:r>
+        <w:rPr>
+          <w:rFonts w:ascii="Times" w:hAnsi="Times"/>
+        </w:rPr>
+        <w:t>Noorul</w:t>
+      </w:r>
+      <w:proofErr w:type="spellEnd"/>
+      <w:r>
+        <w:rPr>
+          <w:rFonts w:ascii="Times" w:hAnsi="Times"/>
+        </w:rPr>
+        <w:t xml:space="preserve"> H, </w:t>
+      </w:r>
+      <w:proofErr w:type="spellStart"/>
+      <w:r>
+        <w:rPr>
+          <w:rFonts w:ascii="Times" w:hAnsi="Times"/>
+        </w:rPr>
+        <w:t>Nesar</w:t>
+      </w:r>
+      <w:proofErr w:type="spellEnd"/>
+      <w:r>
+        <w:rPr>
+          <w:rFonts w:ascii="Times" w:hAnsi="Times"/>
+        </w:rPr>
+        <w:t xml:space="preserve"> A, Saba (2017) P. Faculty of</w:t>
       </w:r>
       <w:bookmarkStart w:id="0" w:name="_GoBack"/>
       <w:bookmarkEnd w:id="0"/>
+      <w:r>
+        <w:rPr>
+          <w:rFonts w:ascii="Times" w:hAnsi="Times"/>
+        </w:rPr>
+        <w:t xml:space="preserve"> Pharmacy, Integral University, </w:t>
+      </w:r>
+      <w:proofErr w:type="spellStart"/>
+      <w:r>
+        <w:rPr>
+          <w:rFonts w:ascii="Times" w:hAnsi="Times"/>
+        </w:rPr>
+        <w:t>Dasauli</w:t>
+      </w:r>
+      <w:proofErr w:type="spellEnd"/>
+      <w:r>
+        <w:rPr>
+          <w:rFonts w:ascii="Times" w:hAnsi="Times"/>
+        </w:rPr>
+        <w:t xml:space="preserve">, </w:t>
+      </w:r>
+      <w:proofErr w:type="spellStart"/>
+      <w:r>
+        <w:rPr>
+          <w:rFonts w:ascii="Times" w:hAnsi="Times"/>
+        </w:rPr>
+        <w:t>Kursi</w:t>
+      </w:r>
+      <w:proofErr w:type="spellEnd"/>
+      <w:r>
+        <w:rPr>
+          <w:rFonts w:ascii="Times" w:hAnsi="Times"/>
+        </w:rPr>
+        <w:t xml:space="preserve"> road, Lucknow-226026, Uttar Pradesh, India.</w:t>
+      </w:r>
+    </w:p>
+    <w:p>
+      <w:pPr>
+        <w:spacing w:line="360" w:lineRule="auto"/>
+        <w:jc w:val="center"/>
+        <w:rPr>
+          <w:rFonts w:ascii="Times" w:hAnsi="Times"/>
+          <w:b/>
+        </w:rPr>
+      </w:pPr>
+    </w:p>
+    <w:p>
+      <w:pPr>
+        <w:spacing w:line="360" w:lineRule="auto"/>
+        <w:jc w:val="both"/>
+        <w:rPr>
+          <w:rFonts w:ascii="Times" w:hAnsi="Times"/>
+        </w:rPr>
+      </w:pPr>
+      <w:proofErr w:type="spellStart"/>
+      <w:r>
+        <w:rPr>
+          <w:rFonts w:ascii="Times" w:hAnsi="Times"/>
+        </w:rPr>
+        <w:t>Victora</w:t>
+      </w:r>
+      <w:proofErr w:type="spellEnd"/>
+      <w:r>
+        <w:rPr>
+          <w:rFonts w:ascii="Times" w:hAnsi="Times"/>
+        </w:rPr>
+        <w:t xml:space="preserve"> CG, Bryce J, Fontaine O, </w:t>
+      </w:r>
+      <w:proofErr w:type="spellStart"/>
+      <w:r>
+        <w:rPr>
+          <w:rFonts w:ascii="Times" w:hAnsi="Times"/>
+        </w:rPr>
+        <w:t>Monasch</w:t>
+      </w:r>
+      <w:proofErr w:type="spellEnd"/>
+      <w:r>
+        <w:rPr>
+          <w:rFonts w:ascii="Times" w:hAnsi="Times"/>
+        </w:rPr>
+        <w:t xml:space="preserve"> R. Reducing deat</w:t>
+      </w:r>
+      <w:r>
+        <w:rPr>
+          <w:rFonts w:ascii="Times" w:hAnsi="Times"/>
+        </w:rPr>
+        <w:t>hs from diarrhea through oral rehydration therapy. Bull World Health Organ 2000;78:1246-55.</w:t>
+      </w:r>
+    </w:p>
+    <w:p>
+      <w:pPr>
+        <w:spacing w:line="360" w:lineRule="auto"/>
+        <w:jc w:val="both"/>
+        <w:rPr>
+          <w:rFonts w:ascii="Times" w:hAnsi="Times"/>
+        </w:rPr>
+      </w:pPr>
+    </w:p>
+    <w:p>
+      <w:pPr>
+        <w:spacing w:line="360" w:lineRule="auto"/>
+        <w:jc w:val="both"/>
+        <w:rPr>
+          <w:rFonts w:ascii="Times" w:hAnsi="Times"/>
+        </w:rPr>
+      </w:pPr>
+      <w:proofErr w:type="spellStart"/>
+      <w:r>
+        <w:rPr>
+          <w:rFonts w:ascii="Times" w:hAnsi="Times"/>
+        </w:rPr>
+        <w:t>Longanga</w:t>
+      </w:r>
+      <w:proofErr w:type="spellEnd"/>
+      <w:r>
+        <w:rPr>
+          <w:rFonts w:ascii="Times" w:hAnsi="Times"/>
+        </w:rPr>
+        <w:t xml:space="preserve"> OA, </w:t>
+      </w:r>
+      <w:proofErr w:type="spellStart"/>
+      <w:r>
+        <w:rPr>
+          <w:rFonts w:ascii="Times" w:hAnsi="Times"/>
+        </w:rPr>
+        <w:t>Vercruysse</w:t>
+      </w:r>
+      <w:proofErr w:type="spellEnd"/>
+      <w:r>
+        <w:rPr>
+          <w:rFonts w:ascii="Times" w:hAnsi="Times"/>
+        </w:rPr>
+        <w:t xml:space="preserve"> A, </w:t>
+      </w:r>
+      <w:proofErr w:type="spellStart"/>
+      <w:r>
+        <w:rPr>
+          <w:rFonts w:ascii="Times" w:hAnsi="Times"/>
+        </w:rPr>
+        <w:t>Foriers</w:t>
+      </w:r>
+      <w:proofErr w:type="spellEnd"/>
+      <w:r>
+        <w:rPr>
+          <w:rFonts w:ascii="Times" w:hAnsi="Times"/>
+        </w:rPr>
+        <w:t xml:space="preserve"> A. Contribution to the ethnobotanical</w:t>
+      </w:r>
+      <w:r>
+        <w:rPr>
+          <w:rFonts w:ascii="Times" w:hAnsi="Times"/>
+        </w:rPr>
+        <w:t xml:space="preserve">, phytochemical and pharmacological studies of traditionally used medicinal plant in the treatment of dysentery and diarrhea in </w:t>
+      </w:r>
+      <w:proofErr w:type="spellStart"/>
+      <w:r>
+        <w:rPr>
+          <w:rFonts w:ascii="Times" w:hAnsi="Times"/>
+        </w:rPr>
+        <w:t>Lomela</w:t>
+      </w:r>
+      <w:proofErr w:type="spellEnd"/>
+      <w:r>
+        <w:rPr>
+          <w:rFonts w:ascii="Times" w:hAnsi="Times"/>
+        </w:rPr>
+        <w:t xml:space="preserve"> area, Democratic Republic of Congo, (DRC). J </w:t>
+      </w:r>
+      <w:proofErr w:type="spellStart"/>
+      <w:r>
+        <w:rPr>
+          <w:rFonts w:ascii="Times" w:hAnsi="Times"/>
+        </w:rPr>
+        <w:t>Ethnopharmacol</w:t>
+      </w:r>
+      <w:proofErr w:type="spellEnd"/>
+      <w:r>
+        <w:rPr>
+          <w:rFonts w:ascii="Times" w:hAnsi="Times"/>
+        </w:rPr>
+        <w:t xml:space="preserve"> 2000;71:411-23</w:t>
+      </w:r>
+    </w:p>
+    <w:p>
+      <w:pPr>
+        <w:spacing w:line="360" w:lineRule="auto"/>
+        <w:jc w:val="both"/>
+        <w:rPr>
+          <w:rFonts w:ascii="Times" w:hAnsi="Times"/>
+        </w:rPr>
+      </w:pPr>
+    </w:p>
+    <w:p>
+      <w:pPr>
+        <w:spacing w:line="360" w:lineRule="auto"/>
+        <w:jc w:val="both"/>
+        <w:rPr>
+          <w:rFonts w:ascii="Times" w:hAnsi="Times"/>
+        </w:rPr>
+      </w:pPr>
+      <w:proofErr w:type="spellStart"/>
+      <w:r>
+        <w:rPr>
+          <w:rFonts w:ascii="Times" w:hAnsi="Times"/>
+        </w:rPr>
+        <w:t>Chitme</w:t>
+      </w:r>
+      <w:proofErr w:type="spellEnd"/>
+      <w:r>
+        <w:rPr>
+          <w:rFonts w:ascii="Times" w:hAnsi="Times"/>
+        </w:rPr>
+        <w:t xml:space="preserve"> HR, Chandra R, Kaushik S. Studies on </w:t>
+      </w:r>
+      <w:proofErr w:type="spellStart"/>
+      <w:r>
+        <w:rPr>
+          <w:rFonts w:ascii="Times" w:hAnsi="Times"/>
+        </w:rPr>
+        <w:t>antidiarrhoeal</w:t>
+      </w:r>
+      <w:proofErr w:type="spellEnd"/>
+      <w:r>
+        <w:rPr>
+          <w:rFonts w:ascii="Times" w:hAnsi="Times"/>
+        </w:rPr>
+        <w:t xml:space="preserve"> activity on </w:t>
+      </w:r>
+      <w:proofErr w:type="spellStart"/>
+      <w:r>
+        <w:rPr>
+          <w:rFonts w:ascii="Times" w:hAnsi="Times"/>
+          <w:i/>
+        </w:rPr>
+        <w:t>Calotropis</w:t>
+      </w:r>
+      <w:proofErr w:type="spellEnd"/>
+      <w:r>
+        <w:rPr>
+          <w:rFonts w:ascii="Times" w:hAnsi="Times"/>
+          <w:i/>
+        </w:rPr>
+        <w:t xml:space="preserve"> </w:t>
+      </w:r>
+      <w:r>
+        <w:rPr>
+          <w:rFonts w:ascii="Times" w:hAnsi="Times"/>
+          <w:i/>
+        </w:rPr>
+        <w:t>gigantean</w:t>
+      </w:r>
+      <w:r>
+        <w:rPr>
+          <w:rFonts w:ascii="Times" w:hAnsi="Times"/>
+        </w:rPr>
+        <w:t xml:space="preserve"> R.BR. In experimental animals. J Pharm </w:t>
+      </w:r>
+      <w:proofErr w:type="spellStart"/>
+      <w:r>
+        <w:rPr>
+          <w:rFonts w:ascii="Times" w:hAnsi="Times"/>
+        </w:rPr>
+        <w:t>Pharm</w:t>
+      </w:r>
+      <w:proofErr w:type="spellEnd"/>
+      <w:r>
+        <w:rPr>
+          <w:rFonts w:ascii="Times" w:hAnsi="Times"/>
+        </w:rPr>
+        <w:t xml:space="preserve"> Sci 2004;7:70-5.</w:t>
+      </w:r>
+    </w:p>
+    <w:p>
+      <w:pPr>
+        <w:pStyle w:val="NormalWeb"/>
+        <w:spacing w:line="360" w:lineRule="auto"/>
+        <w:jc w:val="both"/>
+        <w:rPr>
+          <w:rFonts w:ascii="Times" w:hAnsi="Times"/>
+        </w:rPr>
+      </w:pPr>
+      <w:r>
+        <w:rPr>
+          <w:rFonts w:ascii="Times" w:hAnsi="Times"/>
+        </w:rPr>
+        <w:t>Al-</w:t>
+      </w:r>
+      <w:proofErr w:type="spellStart"/>
+      <w:r>
+        <w:rPr>
+          <w:rFonts w:ascii="Times" w:hAnsi="Times"/>
+        </w:rPr>
+        <w:t>Fatimi</w:t>
+      </w:r>
+      <w:proofErr w:type="spellEnd"/>
+      <w:r>
+        <w:rPr>
+          <w:rFonts w:ascii="Times" w:hAnsi="Times"/>
+        </w:rPr>
+        <w:t xml:space="preserve"> M, Wurster M, Schroder G, </w:t>
+      </w:r>
+      <w:proofErr w:type="spellStart"/>
+      <w:r>
+        <w:rPr>
+          <w:rFonts w:ascii="Times" w:hAnsi="Times"/>
+        </w:rPr>
+        <w:t>Lindequist</w:t>
+      </w:r>
+      <w:proofErr w:type="spellEnd"/>
+      <w:r>
+        <w:rPr>
+          <w:rFonts w:ascii="Times" w:hAnsi="Times"/>
+        </w:rPr>
+        <w:t xml:space="preserve"> U: Antioxidant, Antimicrobial and cytotoxic activities of selected medicinal plants from Yemen</w:t>
+      </w:r>
+      <w:r>
+        <w:rPr>
+          <w:rFonts w:ascii="Times" w:hAnsi="Times"/>
+          <w:i/>
+          <w:iCs/>
+        </w:rPr>
+        <w:t xml:space="preserve">. </w:t>
+      </w:r>
+      <w:r>
+        <w:rPr>
+          <w:rFonts w:ascii="Times" w:hAnsi="Times"/>
+        </w:rPr>
+        <w:t>Journal of Ethnopharmacology 2007; 111:657-666.</w:t>
+      </w:r>
+    </w:p>
+    <w:p>
+      <w:pPr>
+        <w:pStyle w:val="NormalWeb"/>
+        <w:spacing w:line="360" w:lineRule="auto"/>
+        <w:jc w:val="both"/>
+        <w:rPr>
+          <w:rFonts w:ascii="Times" w:hAnsi="Times"/>
+        </w:rPr>
+      </w:pPr>
+      <w:r>
+        <w:rPr>
+          <w:rFonts w:ascii="Times" w:hAnsi="Times"/>
+        </w:rPr>
+        <w:t xml:space="preserve">Sano M, Miyata E, </w:t>
+      </w:r>
+      <w:proofErr w:type="spellStart"/>
+      <w:r>
+        <w:rPr>
+          <w:rFonts w:ascii="Times" w:hAnsi="Times"/>
+        </w:rPr>
+        <w:t>Tamano</w:t>
+      </w:r>
+      <w:proofErr w:type="spellEnd"/>
+      <w:r>
+        <w:rPr>
+          <w:rFonts w:ascii="Times" w:hAnsi="Times"/>
+        </w:rPr>
+        <w:t xml:space="preserve"> S, et al: Lack of Carcinogenicity of Tamarind Seed polysaccharide.in B6C3F1 Mice. Food Chemical Toxicology 1996; 34(5):463-467.</w:t>
+      </w:r>
+      <w:r>
+        <w:rPr>
+          <w:rFonts w:ascii="Times" w:hAnsi="Times"/>
+        </w:rPr>
+        <w:br/>
+      </w:r>
+    </w:p>
+    <w:p>
+      <w:pPr>
+        <w:pStyle w:val="NormalWeb"/>
+        <w:spacing w:line="360" w:lineRule="auto"/>
+        <w:jc w:val="both"/>
+        <w:rPr>
+          <w:rFonts w:ascii="Times" w:hAnsi="Times"/>
+        </w:rPr>
+      </w:pPr>
+      <w:r>
+        <w:rPr>
+          <w:rFonts w:ascii="Times" w:hAnsi="Times"/>
+        </w:rPr>
+        <w:t xml:space="preserve">Kobayashi A, </w:t>
+      </w:r>
+      <w:proofErr w:type="spellStart"/>
+      <w:r>
+        <w:rPr>
+          <w:rFonts w:ascii="Times" w:hAnsi="Times"/>
+        </w:rPr>
+        <w:t>Adenan</w:t>
+      </w:r>
+      <w:proofErr w:type="spellEnd"/>
+      <w:r>
+        <w:rPr>
+          <w:rFonts w:ascii="Times" w:hAnsi="Times"/>
+        </w:rPr>
+        <w:t xml:space="preserve"> MI, </w:t>
+      </w:r>
+      <w:proofErr w:type="spellStart"/>
+      <w:r>
+        <w:rPr>
+          <w:rFonts w:ascii="Times" w:hAnsi="Times"/>
+        </w:rPr>
+        <w:t>Kajiyama</w:t>
+      </w:r>
+      <w:proofErr w:type="spellEnd"/>
+      <w:r>
+        <w:rPr>
+          <w:rFonts w:ascii="Times" w:hAnsi="Times"/>
+        </w:rPr>
+        <w:t xml:space="preserve"> S et al: A Cytotoxic Principle of </w:t>
+      </w:r>
+      <w:proofErr w:type="spellStart"/>
+      <w:r>
+        <w:rPr>
+          <w:rFonts w:ascii="Times" w:hAnsi="Times"/>
+          <w:i/>
+          <w:iCs/>
+        </w:rPr>
+        <w:t>Tamarindus</w:t>
+      </w:r>
+      <w:proofErr w:type="spellEnd"/>
+      <w:r>
+        <w:rPr>
+          <w:rFonts w:ascii="Times" w:hAnsi="Times"/>
+          <w:i/>
+          <w:iCs/>
+        </w:rPr>
+        <w:t xml:space="preserve"> </w:t>
+      </w:r>
+      <w:proofErr w:type="spellStart"/>
+      <w:r>
+        <w:rPr>
+          <w:rFonts w:ascii="Times" w:hAnsi="Times"/>
+          <w:i/>
+          <w:iCs/>
+        </w:rPr>
+        <w:t>indica</w:t>
+      </w:r>
+      <w:proofErr w:type="spellEnd"/>
+      <w:r>
+        <w:rPr>
+          <w:rFonts w:ascii="Times" w:hAnsi="Times"/>
+        </w:rPr>
+        <w:t xml:space="preserve">, din- butyl maleate and the Structure-activity </w:t>
+      </w:r>
+      <w:proofErr w:type="spellStart"/>
+      <w:r>
+        <w:rPr>
+          <w:rFonts w:ascii="Times" w:hAnsi="Times"/>
+        </w:rPr>
+        <w:t>Realationship</w:t>
+      </w:r>
+      <w:proofErr w:type="spellEnd"/>
+      <w:r>
+        <w:rPr>
+          <w:rFonts w:ascii="Times" w:hAnsi="Times"/>
+        </w:rPr>
+        <w:t xml:space="preserve"> of its Analogues. Z </w:t>
+      </w:r>
+      <w:proofErr w:type="spellStart"/>
+      <w:r>
+        <w:rPr>
+          <w:rFonts w:ascii="Times" w:hAnsi="Times"/>
+        </w:rPr>
+        <w:t>Naturforch</w:t>
+      </w:r>
+      <w:proofErr w:type="spellEnd"/>
+      <w:r>
+        <w:rPr>
+          <w:rFonts w:ascii="Times" w:hAnsi="Times"/>
+        </w:rPr>
+        <w:t xml:space="preserve"> 1996; 51(3-4):233-242.</w:t>
+      </w:r>
+    </w:p>
+    <w:p>
+      <w:pPr>
+        <w:spacing w:line="360" w:lineRule="auto"/>
+        <w:jc w:val="both"/>
+        <w:rPr>
+          <w:rFonts w:ascii="Times" w:hAnsi="Times"/>
+        </w:rPr>
+      </w:pPr>
     </w:p>
     <w:sectPr>
       <w:footerReference w:type="even" r:id="rId9"/>
@@ -5562,6 +5724,19 @@
     <w:uiPriority w:val="99"/>
     <w:rsid w:val="0029605D"/>
   </w:style>
+  <w:style w:type="paragraph" w:styleId="NormalWeb">
+    <w:name w:val="Normal (Web)"/>
+    <w:basedOn w:val="Normal"/>
+    <w:uiPriority w:val="99"/>
+    <w:unhideWhenUsed/>
+    <w:rsid w:val="00634397"/>
+    <w:pPr>
+      <w:spacing w:before="100" w:beforeAutospacing="1" w:after="100" w:afterAutospacing="1"/>
+    </w:pPr>
+    <w:rPr>
+      <w:rFonts w:ascii="Times New Roman" w:eastAsia="Times New Roman" w:hAnsi="Times New Roman" w:cs="Times New Roman"/>
+    </w:rPr>
+  </w:style>
 </w:styles>
 </file>
 

</xml_diff>